<commit_message>
new use case table entries
</commit_message>
<xml_diff>
--- a/use case tables.docx
+++ b/use case tables.docx
@@ -30,18 +30,18 @@
           <w:p>
             <w:pPr>
               <w:rPr>
-                <w:rFonts w:ascii="Arial" w:eastAsia="Arial" w:hAnsi="Arial" w:cs="Arial"/>
-                <w:b/>
-                <w:sz w:val="28"/>
-                <w:szCs w:val="28"/>
-              </w:rPr>
-            </w:pPr>
-            <w:r>
-              <w:rPr>
-                <w:rFonts w:ascii="Arial" w:eastAsia="Arial" w:hAnsi="Arial" w:cs="Arial"/>
-                <w:b/>
-                <w:sz w:val="28"/>
-                <w:szCs w:val="28"/>
+                <w:rFonts w:ascii="Times New Roman" w:eastAsia="Arial" w:hAnsi="Times New Roman" w:cs="Times New Roman"/>
+                <w:b/>
+                <w:sz w:val="30"/>
+                <w:szCs w:val="30"/>
+              </w:rPr>
+            </w:pPr>
+            <w:r>
+              <w:rPr>
+                <w:rFonts w:ascii="Times New Roman" w:eastAsia="Arial" w:hAnsi="Times New Roman" w:cs="Times New Roman"/>
+                <w:b/>
+                <w:sz w:val="30"/>
+                <w:szCs w:val="30"/>
               </w:rPr>
               <w:t>Use case name</w:t>
             </w:r>
@@ -60,12 +60,14 @@
           <w:p>
             <w:pPr>
               <w:rPr>
-                <w:rFonts w:ascii="Arial" w:eastAsia="Arial" w:hAnsi="Arial" w:cs="Arial"/>
-              </w:rPr>
-            </w:pPr>
-            <w:r>
-              <w:rPr>
-                <w:rFonts w:ascii="Arial" w:eastAsia="Arial" w:hAnsi="Arial" w:cs="Arial"/>
+                <w:rFonts w:ascii="Times New Roman" w:eastAsia="Arial" w:hAnsi="Times New Roman" w:cs="Times New Roman"/>
+                <w:sz w:val="28"/>
+              </w:rPr>
+            </w:pPr>
+            <w:r>
+              <w:rPr>
+                <w:rFonts w:ascii="Times New Roman" w:eastAsia="Arial" w:hAnsi="Times New Roman" w:cs="Times New Roman"/>
+                <w:sz w:val="28"/>
               </w:rPr>
               <w:t>Issue a cleaning request</w:t>
             </w:r>
@@ -89,18 +91,18 @@
           <w:p>
             <w:pPr>
               <w:rPr>
-                <w:rFonts w:ascii="Arial" w:eastAsia="Arial" w:hAnsi="Arial" w:cs="Arial"/>
-                <w:b/>
-                <w:sz w:val="28"/>
-                <w:szCs w:val="28"/>
-              </w:rPr>
-            </w:pPr>
-            <w:r>
-              <w:rPr>
-                <w:rFonts w:ascii="Arial" w:eastAsia="Arial" w:hAnsi="Arial" w:cs="Arial"/>
-                <w:b/>
-                <w:sz w:val="28"/>
-                <w:szCs w:val="28"/>
+                <w:rFonts w:ascii="Times New Roman" w:eastAsia="Arial" w:hAnsi="Times New Roman" w:cs="Times New Roman"/>
+                <w:b/>
+                <w:sz w:val="30"/>
+                <w:szCs w:val="30"/>
+              </w:rPr>
+            </w:pPr>
+            <w:r>
+              <w:rPr>
+                <w:rFonts w:ascii="Times New Roman" w:eastAsia="Arial" w:hAnsi="Times New Roman" w:cs="Times New Roman"/>
+                <w:b/>
+                <w:sz w:val="30"/>
+                <w:szCs w:val="30"/>
               </w:rPr>
               <w:t>Actors</w:t>
             </w:r>
@@ -119,18 +121,21 @@
           <w:p>
             <w:pPr>
               <w:rPr>
-                <w:rFonts w:ascii="Arial" w:eastAsia="Arial" w:hAnsi="Arial" w:cs="Arial"/>
-              </w:rPr>
-            </w:pPr>
-            <w:r>
-              <w:rPr>
-                <w:rFonts w:ascii="Arial" w:eastAsia="Arial" w:hAnsi="Arial" w:cs="Arial"/>
+                <w:rFonts w:ascii="Times New Roman" w:eastAsia="Arial" w:hAnsi="Times New Roman" w:cs="Times New Roman"/>
+                <w:sz w:val="28"/>
+              </w:rPr>
+            </w:pPr>
+            <w:r>
+              <w:rPr>
+                <w:rFonts w:ascii="Times New Roman" w:eastAsia="Arial" w:hAnsi="Times New Roman" w:cs="Times New Roman"/>
+                <w:sz w:val="28"/>
               </w:rPr>
               <w:t>Users</w:t>
             </w:r>
             <w:r>
               <w:rPr>
-                <w:rFonts w:ascii="Arial" w:eastAsia="Arial" w:hAnsi="Arial" w:cs="Arial"/>
+                <w:rFonts w:ascii="Times New Roman" w:eastAsia="Arial" w:hAnsi="Times New Roman" w:cs="Times New Roman"/>
+                <w:sz w:val="28"/>
               </w:rPr>
               <w:t>, Speech to Text Service</w:t>
             </w:r>
@@ -154,18 +159,18 @@
           <w:p>
             <w:pPr>
               <w:rPr>
-                <w:rFonts w:ascii="Arial" w:eastAsia="Arial" w:hAnsi="Arial" w:cs="Arial"/>
-                <w:b/>
-                <w:sz w:val="28"/>
-                <w:szCs w:val="28"/>
-              </w:rPr>
-            </w:pPr>
-            <w:r>
-              <w:rPr>
-                <w:rFonts w:ascii="Arial" w:eastAsia="Arial" w:hAnsi="Arial" w:cs="Arial"/>
-                <w:b/>
-                <w:sz w:val="28"/>
-                <w:szCs w:val="28"/>
+                <w:rFonts w:ascii="Times New Roman" w:eastAsia="Arial" w:hAnsi="Times New Roman" w:cs="Times New Roman"/>
+                <w:b/>
+                <w:sz w:val="30"/>
+                <w:szCs w:val="30"/>
+              </w:rPr>
+            </w:pPr>
+            <w:r>
+              <w:rPr>
+                <w:rFonts w:ascii="Times New Roman" w:eastAsia="Arial" w:hAnsi="Times New Roman" w:cs="Times New Roman"/>
+                <w:b/>
+                <w:sz w:val="30"/>
+                <w:szCs w:val="30"/>
               </w:rPr>
               <w:t>Description</w:t>
             </w:r>
@@ -184,9 +189,33 @@
           <w:p>
             <w:pPr>
               <w:rPr>
-                <w:rFonts w:ascii="Arial" w:eastAsia="Arial" w:hAnsi="Arial" w:cs="Arial"/>
-              </w:rPr>
-            </w:pPr>
+                <w:rFonts w:ascii="Times New Roman" w:eastAsia="Arial" w:hAnsi="Times New Roman" w:cs="Times New Roman"/>
+                <w:sz w:val="28"/>
+              </w:rPr>
+            </w:pPr>
+            <w:r>
+              <w:rPr>
+                <w:rFonts w:ascii="Times New Roman" w:eastAsia="Arial" w:hAnsi="Times New Roman" w:cs="Times New Roman"/>
+                <w:sz w:val="28"/>
+              </w:rPr>
+              <w:t xml:space="preserve">If a user notices a cleaning </w:t>
+            </w:r>
+            <w:proofErr w:type="gramStart"/>
+            <w:r>
+              <w:rPr>
+                <w:rFonts w:ascii="Times New Roman" w:eastAsia="Arial" w:hAnsi="Times New Roman" w:cs="Times New Roman"/>
+                <w:sz w:val="28"/>
+              </w:rPr>
+              <w:t>issue</w:t>
+            </w:r>
+            <w:proofErr w:type="gramEnd"/>
+            <w:r>
+              <w:rPr>
+                <w:rFonts w:ascii="Times New Roman" w:eastAsia="Arial" w:hAnsi="Times New Roman" w:cs="Times New Roman"/>
+                <w:sz w:val="28"/>
+              </w:rPr>
+              <w:t xml:space="preserve"> he/she can notify related workers via Garcon.</w:t>
+            </w:r>
           </w:p>
         </w:tc>
       </w:tr>
@@ -207,15 +236,18 @@
           <w:p>
             <w:pPr>
               <w:rPr>
-                <w:rFonts w:ascii="Arial" w:eastAsia="Arial" w:hAnsi="Arial" w:cs="Arial"/>
-                <w:b/>
-              </w:rPr>
-            </w:pPr>
-            <w:r>
-              <w:rPr>
-                <w:rFonts w:ascii="Arial" w:eastAsia="Arial" w:hAnsi="Arial" w:cs="Arial"/>
-                <w:b/>
-                <w:sz w:val="28"/>
+                <w:rFonts w:ascii="Times New Roman" w:eastAsia="Arial" w:hAnsi="Times New Roman" w:cs="Times New Roman"/>
+                <w:b/>
+                <w:sz w:val="30"/>
+                <w:szCs w:val="30"/>
+              </w:rPr>
+            </w:pPr>
+            <w:r>
+              <w:rPr>
+                <w:rFonts w:ascii="Times New Roman" w:eastAsia="Arial" w:hAnsi="Times New Roman" w:cs="Times New Roman"/>
+                <w:b/>
+                <w:sz w:val="30"/>
+                <w:szCs w:val="30"/>
               </w:rPr>
               <w:t>Data</w:t>
             </w:r>
@@ -234,12 +266,14 @@
           <w:p>
             <w:pPr>
               <w:rPr>
-                <w:rFonts w:ascii="Arial" w:eastAsia="Arial" w:hAnsi="Arial" w:cs="Arial"/>
-              </w:rPr>
-            </w:pPr>
-            <w:r>
-              <w:rPr>
-                <w:rFonts w:ascii="Arial" w:eastAsia="Arial" w:hAnsi="Arial" w:cs="Arial"/>
+                <w:rFonts w:ascii="Times New Roman" w:eastAsia="Arial" w:hAnsi="Times New Roman" w:cs="Times New Roman"/>
+                <w:sz w:val="28"/>
+              </w:rPr>
+            </w:pPr>
+            <w:r>
+              <w:rPr>
+                <w:rFonts w:ascii="Times New Roman" w:eastAsia="Arial" w:hAnsi="Times New Roman" w:cs="Times New Roman"/>
+                <w:sz w:val="28"/>
               </w:rPr>
               <w:t>Audial input from user</w:t>
             </w:r>
@@ -263,16 +297,18 @@
           <w:p>
             <w:pPr>
               <w:rPr>
-                <w:rFonts w:ascii="Arial" w:eastAsia="Arial" w:hAnsi="Arial" w:cs="Arial"/>
-                <w:b/>
-                <w:sz w:val="28"/>
-              </w:rPr>
-            </w:pPr>
-            <w:r>
-              <w:rPr>
-                <w:rFonts w:ascii="Arial" w:eastAsia="Arial" w:hAnsi="Arial" w:cs="Arial"/>
-                <w:b/>
-                <w:sz w:val="28"/>
+                <w:rFonts w:ascii="Times New Roman" w:eastAsia="Arial" w:hAnsi="Times New Roman" w:cs="Times New Roman"/>
+                <w:b/>
+                <w:sz w:val="30"/>
+                <w:szCs w:val="30"/>
+              </w:rPr>
+            </w:pPr>
+            <w:r>
+              <w:rPr>
+                <w:rFonts w:ascii="Times New Roman" w:eastAsia="Arial" w:hAnsi="Times New Roman" w:cs="Times New Roman"/>
+                <w:b/>
+                <w:sz w:val="30"/>
+                <w:szCs w:val="30"/>
               </w:rPr>
               <w:t>Preconditions</w:t>
             </w:r>
@@ -291,12 +327,14 @@
           <w:p>
             <w:pPr>
               <w:rPr>
-                <w:rFonts w:ascii="Arial" w:eastAsia="Arial" w:hAnsi="Arial" w:cs="Arial"/>
-              </w:rPr>
-            </w:pPr>
-            <w:r>
-              <w:rPr>
-                <w:rFonts w:ascii="Arial" w:eastAsia="Arial" w:hAnsi="Arial" w:cs="Arial"/>
+                <w:rFonts w:ascii="Times New Roman" w:eastAsia="Arial" w:hAnsi="Times New Roman" w:cs="Times New Roman"/>
+                <w:sz w:val="28"/>
+              </w:rPr>
+            </w:pPr>
+            <w:r>
+              <w:rPr>
+                <w:rFonts w:ascii="Times New Roman" w:eastAsia="Arial" w:hAnsi="Times New Roman" w:cs="Times New Roman"/>
+                <w:sz w:val="28"/>
               </w:rPr>
               <w:t>User should be authenticated</w:t>
             </w:r>
@@ -320,14 +358,17 @@
           <w:p>
             <w:pPr>
               <w:rPr>
-                <w:rFonts w:ascii="Arial" w:eastAsia="Arial" w:hAnsi="Arial" w:cs="Arial"/>
-              </w:rPr>
-            </w:pPr>
-            <w:r>
-              <w:rPr>
-                <w:rFonts w:ascii="Arial" w:eastAsia="Arial" w:hAnsi="Arial" w:cs="Arial"/>
-                <w:b/>
-                <w:sz w:val="28"/>
+                <w:rFonts w:ascii="Times New Roman" w:eastAsia="Arial" w:hAnsi="Times New Roman" w:cs="Times New Roman"/>
+                <w:sz w:val="30"/>
+                <w:szCs w:val="30"/>
+              </w:rPr>
+            </w:pPr>
+            <w:r>
+              <w:rPr>
+                <w:rFonts w:ascii="Times New Roman" w:eastAsia="Arial" w:hAnsi="Times New Roman" w:cs="Times New Roman"/>
+                <w:b/>
+                <w:sz w:val="30"/>
+                <w:szCs w:val="30"/>
               </w:rPr>
               <w:t>Stimulus</w:t>
             </w:r>
@@ -346,12 +387,14 @@
           <w:p>
             <w:pPr>
               <w:rPr>
-                <w:rFonts w:ascii="Arial" w:eastAsia="Arial" w:hAnsi="Arial" w:cs="Arial"/>
-              </w:rPr>
-            </w:pPr>
-            <w:r>
-              <w:rPr>
-                <w:rFonts w:ascii="Arial" w:eastAsia="Arial" w:hAnsi="Arial" w:cs="Arial"/>
+                <w:rFonts w:ascii="Times New Roman" w:eastAsia="Arial" w:hAnsi="Times New Roman" w:cs="Times New Roman"/>
+                <w:sz w:val="28"/>
+              </w:rPr>
+            </w:pPr>
+            <w:r>
+              <w:rPr>
+                <w:rFonts w:ascii="Times New Roman" w:eastAsia="Arial" w:hAnsi="Times New Roman" w:cs="Times New Roman"/>
+                <w:sz w:val="28"/>
               </w:rPr>
               <w:t>User giving audial input about issuing a cleaning request</w:t>
             </w:r>
@@ -375,18 +418,18 @@
           <w:p>
             <w:pPr>
               <w:rPr>
-                <w:rFonts w:ascii="Arial" w:eastAsia="Arial" w:hAnsi="Arial" w:cs="Arial"/>
-                <w:b/>
-                <w:sz w:val="28"/>
-                <w:szCs w:val="28"/>
-              </w:rPr>
-            </w:pPr>
-            <w:r>
-              <w:rPr>
-                <w:rFonts w:ascii="Arial" w:eastAsia="Arial" w:hAnsi="Arial" w:cs="Arial"/>
-                <w:b/>
-                <w:sz w:val="28"/>
-                <w:szCs w:val="28"/>
+                <w:rFonts w:ascii="Times New Roman" w:eastAsia="Arial" w:hAnsi="Times New Roman" w:cs="Times New Roman"/>
+                <w:b/>
+                <w:sz w:val="30"/>
+                <w:szCs w:val="30"/>
+              </w:rPr>
+            </w:pPr>
+            <w:r>
+              <w:rPr>
+                <w:rFonts w:ascii="Times New Roman" w:eastAsia="Arial" w:hAnsi="Times New Roman" w:cs="Times New Roman"/>
+                <w:b/>
+                <w:sz w:val="30"/>
+                <w:szCs w:val="30"/>
               </w:rPr>
               <w:t>Basic Flow</w:t>
             </w:r>
@@ -405,193 +448,314 @@
           <w:p>
             <w:pPr>
               <w:rPr>
-                <w:rFonts w:ascii="Arial" w:eastAsia="Arial" w:hAnsi="Arial" w:cs="Arial"/>
-              </w:rPr>
-            </w:pPr>
-            <w:r>
-              <w:rPr>
-                <w:rFonts w:ascii="Arial" w:eastAsia="Arial" w:hAnsi="Arial" w:cs="Arial"/>
-              </w:rPr>
-              <w:t xml:space="preserve">Step 1 </w:t>
-            </w:r>
-            <w:r>
-              <w:rPr>
-                <w:rFonts w:ascii="Arial" w:eastAsia="Arial" w:hAnsi="Arial" w:cs="Arial"/>
+                <w:rFonts w:ascii="Times New Roman" w:eastAsia="Arial" w:hAnsi="Times New Roman" w:cs="Times New Roman"/>
+                <w:sz w:val="28"/>
+              </w:rPr>
+            </w:pPr>
+            <w:r>
+              <w:rPr>
+                <w:rFonts w:ascii="Times New Roman" w:eastAsia="Arial" w:hAnsi="Times New Roman" w:cs="Times New Roman"/>
+                <w:sz w:val="28"/>
+              </w:rPr>
+              <w:t>Step 1 – User gives audial input</w:t>
+            </w:r>
+          </w:p>
+          <w:p>
+            <w:pPr>
+              <w:rPr>
+                <w:rFonts w:ascii="Times New Roman" w:eastAsia="Arial" w:hAnsi="Times New Roman" w:cs="Times New Roman"/>
+                <w:sz w:val="28"/>
+              </w:rPr>
+            </w:pPr>
+            <w:r>
+              <w:rPr>
+                <w:rFonts w:ascii="Times New Roman" w:eastAsia="Arial" w:hAnsi="Times New Roman" w:cs="Times New Roman"/>
+                <w:sz w:val="28"/>
+              </w:rPr>
+              <w:t xml:space="preserve">Step 2 – Audial input gets processed by Speech to Text </w:t>
+            </w:r>
+            <w:r>
+              <w:rPr>
+                <w:rFonts w:ascii="Times New Roman" w:eastAsia="Arial" w:hAnsi="Times New Roman" w:cs="Times New Roman"/>
+                <w:sz w:val="28"/>
+              </w:rPr>
+              <w:t xml:space="preserve">            </w:t>
+            </w:r>
+            <w:r>
+              <w:rPr>
+                <w:rFonts w:ascii="Times New Roman" w:eastAsia="Arial" w:hAnsi="Times New Roman" w:cs="Times New Roman"/>
+                <w:sz w:val="28"/>
+              </w:rPr>
+              <w:t>Service</w:t>
+            </w:r>
+          </w:p>
+          <w:p>
+            <w:pPr>
+              <w:rPr>
+                <w:rFonts w:ascii="Times New Roman" w:eastAsia="Arial" w:hAnsi="Times New Roman" w:cs="Times New Roman"/>
+                <w:sz w:val="28"/>
+              </w:rPr>
+            </w:pPr>
+            <w:r>
+              <w:rPr>
+                <w:rFonts w:ascii="Times New Roman" w:eastAsia="Arial" w:hAnsi="Times New Roman" w:cs="Times New Roman"/>
+                <w:sz w:val="28"/>
+              </w:rPr>
+              <w:t xml:space="preserve">Step 3 – </w:t>
+            </w:r>
+            <w:r>
+              <w:rPr>
+                <w:rFonts w:ascii="Times New Roman" w:eastAsia="Arial" w:hAnsi="Times New Roman" w:cs="Times New Roman"/>
+                <w:sz w:val="28"/>
+              </w:rPr>
+              <w:t>Issue is created</w:t>
+            </w:r>
+            <w:r>
+              <w:rPr>
+                <w:rFonts w:ascii="Times New Roman" w:eastAsia="Arial" w:hAnsi="Times New Roman" w:cs="Times New Roman"/>
+                <w:sz w:val="28"/>
+              </w:rPr>
+              <w:t xml:space="preserve"> and server side is informed</w:t>
+            </w:r>
+          </w:p>
+          <w:p>
+            <w:pPr>
+              <w:rPr>
+                <w:rFonts w:ascii="Times New Roman" w:eastAsia="Arial" w:hAnsi="Times New Roman" w:cs="Times New Roman"/>
+                <w:sz w:val="28"/>
+              </w:rPr>
+            </w:pPr>
+            <w:r>
+              <w:rPr>
+                <w:rFonts w:ascii="Times New Roman" w:eastAsia="Arial" w:hAnsi="Times New Roman" w:cs="Times New Roman"/>
+                <w:sz w:val="28"/>
+              </w:rPr>
+              <w:t>Step 4 – Processed text of audial input is sent as an email to  the related workers</w:t>
+            </w:r>
+          </w:p>
+          <w:p>
+            <w:pPr>
+              <w:rPr>
+                <w:rFonts w:ascii="Times New Roman" w:eastAsia="Arial" w:hAnsi="Times New Roman" w:cs="Times New Roman"/>
+                <w:sz w:val="28"/>
+              </w:rPr>
+            </w:pPr>
+            <w:r>
+              <w:rPr>
+                <w:rFonts w:ascii="Times New Roman" w:eastAsia="Arial" w:hAnsi="Times New Roman" w:cs="Times New Roman"/>
+                <w:sz w:val="28"/>
+              </w:rPr>
+              <w:t xml:space="preserve">Step 5 </w:t>
+            </w:r>
+            <w:r>
+              <w:rPr>
+                <w:rFonts w:ascii="Times New Roman" w:eastAsia="Arial" w:hAnsi="Times New Roman" w:cs="Times New Roman"/>
+                <w:sz w:val="28"/>
               </w:rPr>
               <w:t>–</w:t>
             </w:r>
             <w:r>
               <w:rPr>
-                <w:rFonts w:ascii="Arial" w:eastAsia="Arial" w:hAnsi="Arial" w:cs="Arial"/>
-              </w:rPr>
-              <w:t xml:space="preserve"> User gives audial input</w:t>
-            </w:r>
-          </w:p>
-          <w:p>
-            <w:pPr>
-              <w:rPr>
-                <w:rFonts w:ascii="Arial" w:eastAsia="Arial" w:hAnsi="Arial" w:cs="Arial"/>
-              </w:rPr>
-            </w:pPr>
-            <w:r>
-              <w:rPr>
-                <w:rFonts w:ascii="Arial" w:eastAsia="Arial" w:hAnsi="Arial" w:cs="Arial"/>
-              </w:rPr>
-              <w:t xml:space="preserve">Step 2 – Audial input gets processed by Speech to Text </w:t>
-            </w:r>
-            <w:r>
-              <w:rPr>
-                <w:rFonts w:ascii="Arial" w:eastAsia="Arial" w:hAnsi="Arial" w:cs="Arial"/>
-              </w:rPr>
-              <w:t xml:space="preserve">            </w:t>
-            </w:r>
-            <w:r>
-              <w:rPr>
-                <w:rFonts w:ascii="Arial" w:eastAsia="Arial" w:hAnsi="Arial" w:cs="Arial"/>
-              </w:rPr>
-              <w:t>Service</w:t>
-            </w:r>
-          </w:p>
-          <w:p>
-            <w:pPr>
-              <w:rPr>
-                <w:rFonts w:ascii="Arial" w:eastAsia="Arial" w:hAnsi="Arial" w:cs="Arial"/>
-              </w:rPr>
-            </w:pPr>
-            <w:r>
-              <w:rPr>
-                <w:rFonts w:ascii="Arial" w:eastAsia="Arial" w:hAnsi="Arial" w:cs="Arial"/>
+                <w:rFonts w:ascii="Times New Roman" w:eastAsia="Arial" w:hAnsi="Times New Roman" w:cs="Times New Roman"/>
+                <w:sz w:val="28"/>
+              </w:rPr>
+              <w:t xml:space="preserve"> User is informed that issue is registered</w:t>
+            </w:r>
+          </w:p>
+        </w:tc>
+      </w:tr>
+      <w:tr>
+        <w:trPr>
+          <w:trHeight w:val="1058"/>
+        </w:trPr>
+        <w:tc>
+          <w:tcPr>
+            <w:tcW w:w="2425" w:type="dxa"/>
+            <w:tcBorders>
+              <w:top w:val="single" w:sz="12" w:space="0" w:color="auto"/>
+              <w:left w:val="single" w:sz="12" w:space="0" w:color="auto"/>
+              <w:bottom w:val="single" w:sz="12" w:space="0" w:color="auto"/>
+              <w:right w:val="single" w:sz="12" w:space="0" w:color="auto"/>
+            </w:tcBorders>
+          </w:tcPr>
+          <w:p>
+            <w:pPr>
+              <w:rPr>
+                <w:rFonts w:ascii="Times New Roman" w:eastAsia="Arial" w:hAnsi="Times New Roman" w:cs="Times New Roman"/>
+                <w:b/>
+                <w:sz w:val="30"/>
+                <w:szCs w:val="30"/>
+              </w:rPr>
+            </w:pPr>
+            <w:r>
+              <w:rPr>
+                <w:rFonts w:ascii="Times New Roman" w:eastAsia="Arial" w:hAnsi="Times New Roman" w:cs="Times New Roman"/>
+                <w:b/>
+                <w:sz w:val="30"/>
+                <w:szCs w:val="30"/>
+              </w:rPr>
+              <w:t>Alternative Flow</w:t>
+            </w:r>
+          </w:p>
+        </w:tc>
+        <w:tc>
+          <w:tcPr>
+            <w:tcW w:w="6210" w:type="dxa"/>
+            <w:tcBorders>
+              <w:top w:val="single" w:sz="12" w:space="0" w:color="auto"/>
+              <w:left w:val="single" w:sz="12" w:space="0" w:color="auto"/>
+              <w:bottom w:val="single" w:sz="12" w:space="0" w:color="auto"/>
+              <w:right w:val="single" w:sz="12" w:space="0" w:color="auto"/>
+            </w:tcBorders>
+          </w:tcPr>
+          <w:p>
+            <w:pPr>
+              <w:rPr>
+                <w:rFonts w:ascii="Times New Roman" w:eastAsia="Arial" w:hAnsi="Times New Roman" w:cs="Times New Roman"/>
+                <w:sz w:val="28"/>
+              </w:rPr>
+            </w:pPr>
+            <w:r>
+              <w:rPr>
+                <w:rFonts w:ascii="Times New Roman" w:eastAsia="Arial" w:hAnsi="Times New Roman" w:cs="Times New Roman"/>
+                <w:sz w:val="28"/>
+              </w:rPr>
+              <w:t>Step 1 – User gives audial input</w:t>
+            </w:r>
+          </w:p>
+          <w:p>
+            <w:pPr>
+              <w:rPr>
+                <w:rFonts w:ascii="Times New Roman" w:eastAsia="Arial" w:hAnsi="Times New Roman" w:cs="Times New Roman"/>
+                <w:sz w:val="28"/>
+              </w:rPr>
+            </w:pPr>
+            <w:r>
+              <w:rPr>
+                <w:rFonts w:ascii="Times New Roman" w:eastAsia="Arial" w:hAnsi="Times New Roman" w:cs="Times New Roman"/>
+                <w:sz w:val="28"/>
+              </w:rPr>
+              <w:t>Step 2 – Audial input gets processed by Speech to Text             Service</w:t>
+            </w:r>
+          </w:p>
+          <w:p>
+            <w:pPr>
+              <w:rPr>
+                <w:rFonts w:ascii="Times New Roman" w:eastAsia="Arial" w:hAnsi="Times New Roman" w:cs="Times New Roman"/>
+                <w:sz w:val="28"/>
+              </w:rPr>
+            </w:pPr>
+            <w:r>
+              <w:rPr>
+                <w:rFonts w:ascii="Times New Roman" w:eastAsia="Arial" w:hAnsi="Times New Roman" w:cs="Times New Roman"/>
+                <w:sz w:val="28"/>
               </w:rPr>
               <w:t xml:space="preserve">Step 3 </w:t>
             </w:r>
             <w:r>
               <w:rPr>
-                <w:rFonts w:ascii="Arial" w:eastAsia="Arial" w:hAnsi="Arial" w:cs="Arial"/>
+                <w:rFonts w:ascii="Times New Roman" w:eastAsia="Arial" w:hAnsi="Times New Roman" w:cs="Times New Roman"/>
+                <w:sz w:val="28"/>
               </w:rPr>
               <w:t>–</w:t>
             </w:r>
             <w:r>
               <w:rPr>
-                <w:rFonts w:ascii="Arial" w:eastAsia="Arial" w:hAnsi="Arial" w:cs="Arial"/>
-              </w:rPr>
-              <w:t xml:space="preserve"> </w:t>
-            </w:r>
-            <w:r>
-              <w:rPr>
-                <w:rFonts w:ascii="Arial" w:eastAsia="Arial" w:hAnsi="Arial" w:cs="Arial"/>
-              </w:rPr>
-              <w:t>Issue is created</w:t>
-            </w:r>
-          </w:p>
-          <w:p>
-            <w:pPr>
-              <w:rPr>
-                <w:rFonts w:ascii="Arial" w:eastAsia="Arial" w:hAnsi="Arial" w:cs="Arial"/>
-              </w:rPr>
-            </w:pPr>
-            <w:r>
-              <w:rPr>
-                <w:rFonts w:ascii="Arial" w:eastAsia="Arial" w:hAnsi="Arial" w:cs="Arial"/>
+                <w:rFonts w:ascii="Times New Roman" w:eastAsia="Arial" w:hAnsi="Times New Roman" w:cs="Times New Roman"/>
+                <w:sz w:val="28"/>
+              </w:rPr>
+              <w:t xml:space="preserve"> System detects same request already issued</w:t>
+            </w:r>
+          </w:p>
+          <w:p>
+            <w:pPr>
+              <w:rPr>
+                <w:rFonts w:ascii="Times New Roman" w:eastAsia="Arial" w:hAnsi="Times New Roman" w:cs="Times New Roman"/>
+                <w:sz w:val="28"/>
+              </w:rPr>
+            </w:pPr>
+            <w:r>
+              <w:rPr>
+                <w:rFonts w:ascii="Times New Roman" w:eastAsia="Arial" w:hAnsi="Times New Roman" w:cs="Times New Roman"/>
+                <w:sz w:val="28"/>
               </w:rPr>
               <w:t xml:space="preserve">Step 4 </w:t>
             </w:r>
             <w:r>
               <w:rPr>
-                <w:rFonts w:ascii="Arial" w:eastAsia="Arial" w:hAnsi="Arial" w:cs="Arial"/>
+                <w:rFonts w:ascii="Times New Roman" w:eastAsia="Arial" w:hAnsi="Times New Roman" w:cs="Times New Roman"/>
+                <w:sz w:val="28"/>
               </w:rPr>
               <w:t>–</w:t>
             </w:r>
             <w:r>
               <w:rPr>
-                <w:rFonts w:ascii="Arial" w:eastAsia="Arial" w:hAnsi="Arial" w:cs="Arial"/>
-              </w:rPr>
-              <w:t xml:space="preserve"> Processed text of audial input is sent as an email to  the related workers</w:t>
-            </w:r>
-          </w:p>
-        </w:tc>
-      </w:tr>
-      <w:tr>
-        <w:trPr>
-          <w:trHeight w:val="1058"/>
-        </w:trPr>
-        <w:tc>
-          <w:tcPr>
-            <w:tcW w:w="2425" w:type="dxa"/>
-            <w:tcBorders>
-              <w:top w:val="single" w:sz="12" w:space="0" w:color="auto"/>
-              <w:left w:val="single" w:sz="12" w:space="0" w:color="auto"/>
-              <w:bottom w:val="single" w:sz="12" w:space="0" w:color="auto"/>
-              <w:right w:val="single" w:sz="12" w:space="0" w:color="auto"/>
-            </w:tcBorders>
-          </w:tcPr>
-          <w:p>
-            <w:pPr>
-              <w:rPr>
-                <w:rFonts w:ascii="Arial" w:eastAsia="Arial" w:hAnsi="Arial" w:cs="Arial"/>
-                <w:b/>
-                <w:sz w:val="28"/>
-                <w:szCs w:val="28"/>
-              </w:rPr>
-            </w:pPr>
-            <w:r>
-              <w:rPr>
-                <w:rFonts w:ascii="Arial" w:eastAsia="Arial" w:hAnsi="Arial" w:cs="Arial"/>
-                <w:b/>
-                <w:sz w:val="28"/>
-                <w:szCs w:val="28"/>
-              </w:rPr>
-              <w:t>Alternative Flow</w:t>
-            </w:r>
-          </w:p>
-        </w:tc>
-        <w:tc>
-          <w:tcPr>
-            <w:tcW w:w="6210" w:type="dxa"/>
-            <w:tcBorders>
-              <w:top w:val="single" w:sz="12" w:space="0" w:color="auto"/>
-              <w:left w:val="single" w:sz="12" w:space="0" w:color="auto"/>
-              <w:bottom w:val="single" w:sz="12" w:space="0" w:color="auto"/>
-              <w:right w:val="single" w:sz="12" w:space="0" w:color="auto"/>
-            </w:tcBorders>
-          </w:tcPr>
-          <w:p>
-            <w:pPr>
-              <w:rPr>
-                <w:rFonts w:ascii="Arial" w:eastAsia="Arial" w:hAnsi="Arial" w:cs="Arial"/>
-              </w:rPr>
-            </w:pPr>
-          </w:p>
-        </w:tc>
-      </w:tr>
-      <w:tr>
-        <w:trPr>
-          <w:trHeight w:val="1124"/>
-        </w:trPr>
-        <w:tc>
-          <w:tcPr>
-            <w:tcW w:w="2425" w:type="dxa"/>
-            <w:tcBorders>
-              <w:top w:val="single" w:sz="12" w:space="0" w:color="auto"/>
-              <w:left w:val="single" w:sz="12" w:space="0" w:color="auto"/>
-              <w:bottom w:val="single" w:sz="12" w:space="0" w:color="auto"/>
-              <w:right w:val="single" w:sz="12" w:space="0" w:color="auto"/>
-            </w:tcBorders>
-          </w:tcPr>
-          <w:p>
-            <w:pPr>
-              <w:rPr>
-                <w:rFonts w:ascii="Arial" w:eastAsia="Arial" w:hAnsi="Arial" w:cs="Arial"/>
-                <w:b/>
-                <w:sz w:val="28"/>
-                <w:szCs w:val="28"/>
-              </w:rPr>
-            </w:pPr>
-            <w:r>
-              <w:rPr>
-                <w:rFonts w:ascii="Arial" w:eastAsia="Arial" w:hAnsi="Arial" w:cs="Arial"/>
-                <w:b/>
-                <w:sz w:val="28"/>
-                <w:szCs w:val="28"/>
+                <w:rFonts w:ascii="Times New Roman" w:eastAsia="Arial" w:hAnsi="Times New Roman" w:cs="Times New Roman"/>
+                <w:sz w:val="28"/>
+              </w:rPr>
+              <w:t xml:space="preserve"> Importance level of request is updated</w:t>
+            </w:r>
+          </w:p>
+          <w:p>
+            <w:pPr>
+              <w:rPr>
+                <w:rFonts w:ascii="Times New Roman" w:eastAsia="Arial" w:hAnsi="Times New Roman" w:cs="Times New Roman"/>
+                <w:sz w:val="28"/>
+              </w:rPr>
+            </w:pPr>
+            <w:r>
+              <w:rPr>
+                <w:rFonts w:ascii="Times New Roman" w:eastAsia="Arial" w:hAnsi="Times New Roman" w:cs="Times New Roman"/>
+                <w:sz w:val="28"/>
+              </w:rPr>
+              <w:t xml:space="preserve">Step 6 </w:t>
+            </w:r>
+            <w:r>
+              <w:rPr>
+                <w:rFonts w:ascii="Times New Roman" w:eastAsia="Arial" w:hAnsi="Times New Roman" w:cs="Times New Roman"/>
+                <w:sz w:val="28"/>
+              </w:rPr>
+              <w:t>–</w:t>
+            </w:r>
+            <w:r>
+              <w:rPr>
+                <w:rFonts w:ascii="Times New Roman" w:eastAsia="Arial" w:hAnsi="Times New Roman" w:cs="Times New Roman"/>
+                <w:sz w:val="28"/>
+              </w:rPr>
+              <w:t xml:space="preserve"> User is informed that issue is already registered</w:t>
+            </w:r>
+          </w:p>
+        </w:tc>
+      </w:tr>
+      <w:tr>
+        <w:trPr>
+          <w:trHeight w:val="372"/>
+        </w:trPr>
+        <w:tc>
+          <w:tcPr>
+            <w:tcW w:w="2425" w:type="dxa"/>
+            <w:tcBorders>
+              <w:top w:val="single" w:sz="12" w:space="0" w:color="auto"/>
+              <w:left w:val="single" w:sz="12" w:space="0" w:color="auto"/>
+              <w:bottom w:val="single" w:sz="12" w:space="0" w:color="auto"/>
+              <w:right w:val="single" w:sz="12" w:space="0" w:color="auto"/>
+            </w:tcBorders>
+          </w:tcPr>
+          <w:p>
+            <w:pPr>
+              <w:rPr>
+                <w:rFonts w:ascii="Times New Roman" w:eastAsia="Arial" w:hAnsi="Times New Roman" w:cs="Times New Roman"/>
+                <w:b/>
+                <w:sz w:val="30"/>
+                <w:szCs w:val="30"/>
+              </w:rPr>
+            </w:pPr>
+            <w:r>
+              <w:rPr>
+                <w:rFonts w:ascii="Times New Roman" w:eastAsia="Arial" w:hAnsi="Times New Roman" w:cs="Times New Roman"/>
+                <w:b/>
+                <w:sz w:val="30"/>
+                <w:szCs w:val="30"/>
               </w:rPr>
               <w:t>Exception Flow</w:t>
             </w:r>
@@ -610,39 +774,49 @@
           <w:p>
             <w:pPr>
               <w:rPr>
-                <w:rFonts w:ascii="Arial" w:eastAsia="Arial" w:hAnsi="Arial" w:cs="Arial"/>
-              </w:rPr>
-            </w:pPr>
-          </w:p>
-        </w:tc>
-      </w:tr>
-      <w:tr>
-        <w:trPr>
-          <w:trHeight w:val="1058"/>
-        </w:trPr>
-        <w:tc>
-          <w:tcPr>
-            <w:tcW w:w="2425" w:type="dxa"/>
-            <w:tcBorders>
-              <w:top w:val="single" w:sz="12" w:space="0" w:color="auto"/>
-              <w:left w:val="single" w:sz="12" w:space="0" w:color="auto"/>
-              <w:bottom w:val="single" w:sz="12" w:space="0" w:color="auto"/>
-              <w:right w:val="single" w:sz="12" w:space="0" w:color="auto"/>
-            </w:tcBorders>
-          </w:tcPr>
-          <w:p>
-            <w:pPr>
-              <w:rPr>
-                <w:rFonts w:ascii="Arial" w:eastAsia="Arial" w:hAnsi="Arial" w:cs="Arial"/>
-                <w:b/>
-                <w:sz w:val="28"/>
-              </w:rPr>
-            </w:pPr>
-            <w:r>
-              <w:rPr>
-                <w:rFonts w:ascii="Arial" w:eastAsia="Arial" w:hAnsi="Arial" w:cs="Arial"/>
-                <w:b/>
-                <w:sz w:val="28"/>
+                <w:rFonts w:ascii="Times New Roman" w:eastAsia="Arial" w:hAnsi="Times New Roman" w:cs="Times New Roman"/>
+                <w:sz w:val="28"/>
+              </w:rPr>
+            </w:pPr>
+            <w:r>
+              <w:rPr>
+                <w:rFonts w:ascii="Times New Roman" w:eastAsia="Arial" w:hAnsi="Times New Roman" w:cs="Times New Roman"/>
+                <w:sz w:val="28"/>
+              </w:rPr>
+              <w:t>-</w:t>
+            </w:r>
+          </w:p>
+        </w:tc>
+      </w:tr>
+      <w:tr>
+        <w:trPr>
+          <w:trHeight w:val="507"/>
+        </w:trPr>
+        <w:tc>
+          <w:tcPr>
+            <w:tcW w:w="2425" w:type="dxa"/>
+            <w:tcBorders>
+              <w:top w:val="single" w:sz="12" w:space="0" w:color="auto"/>
+              <w:left w:val="single" w:sz="12" w:space="0" w:color="auto"/>
+              <w:bottom w:val="single" w:sz="12" w:space="0" w:color="auto"/>
+              <w:right w:val="single" w:sz="12" w:space="0" w:color="auto"/>
+            </w:tcBorders>
+          </w:tcPr>
+          <w:p>
+            <w:pPr>
+              <w:rPr>
+                <w:rFonts w:ascii="Times New Roman" w:eastAsia="Arial" w:hAnsi="Times New Roman" w:cs="Times New Roman"/>
+                <w:b/>
+                <w:sz w:val="30"/>
+                <w:szCs w:val="30"/>
+              </w:rPr>
+            </w:pPr>
+            <w:r>
+              <w:rPr>
+                <w:rFonts w:ascii="Times New Roman" w:eastAsia="Arial" w:hAnsi="Times New Roman" w:cs="Times New Roman"/>
+                <w:b/>
+                <w:sz w:val="30"/>
+                <w:szCs w:val="30"/>
               </w:rPr>
               <w:t>Post conditions</w:t>
             </w:r>
@@ -661,9 +835,40 @@
           <w:p>
             <w:pPr>
               <w:rPr>
-                <w:rFonts w:ascii="Arial" w:eastAsia="Arial" w:hAnsi="Arial" w:cs="Arial"/>
-              </w:rPr>
-            </w:pPr>
+                <w:rFonts w:ascii="Times New Roman" w:eastAsia="Arial" w:hAnsi="Times New Roman" w:cs="Times New Roman"/>
+                <w:sz w:val="28"/>
+              </w:rPr>
+            </w:pPr>
+            <w:r>
+              <w:rPr>
+                <w:rFonts w:ascii="Times New Roman" w:eastAsia="Arial" w:hAnsi="Times New Roman" w:cs="Times New Roman"/>
+                <w:sz w:val="28"/>
+              </w:rPr>
+              <w:t>An issu</w:t>
+            </w:r>
+            <w:r>
+              <w:rPr>
+                <w:rFonts w:ascii="Times New Roman" w:eastAsia="Arial" w:hAnsi="Times New Roman" w:cs="Times New Roman"/>
+                <w:sz w:val="28"/>
+              </w:rPr>
+              <w:t xml:space="preserve">e instance </w:t>
+            </w:r>
+            <w:proofErr w:type="gramStart"/>
+            <w:r>
+              <w:rPr>
+                <w:rFonts w:ascii="Times New Roman" w:eastAsia="Arial" w:hAnsi="Times New Roman" w:cs="Times New Roman"/>
+                <w:sz w:val="28"/>
+              </w:rPr>
+              <w:t>is created</w:t>
+            </w:r>
+            <w:proofErr w:type="gramEnd"/>
+            <w:r>
+              <w:rPr>
+                <w:rFonts w:ascii="Times New Roman" w:eastAsia="Arial" w:hAnsi="Times New Roman" w:cs="Times New Roman"/>
+                <w:sz w:val="28"/>
+              </w:rPr>
+              <w:t xml:space="preserve"> on system and related workers are informed.</w:t>
+            </w:r>
           </w:p>
         </w:tc>
       </w:tr>
@@ -674,8 +879,1953 @@
           <w:lang w:val="tr-TR"/>
         </w:rPr>
       </w:pPr>
+    </w:p>
+    <w:p>
+      <w:pPr>
+        <w:rPr>
+          <w:lang w:val="tr-TR"/>
+        </w:rPr>
+      </w:pPr>
       <w:bookmarkStart w:id="0" w:name="_GoBack"/>
-      <w:bookmarkEnd w:id="0"/>
+      <w:r>
+        <w:rPr>
+          <w:lang w:val="tr-TR"/>
+        </w:rPr>
+        <w:br w:type="page"/>
+      </w:r>
+    </w:p>
+    <w:tbl>
+      <w:tblPr>
+        <w:tblStyle w:val="TabloKlavuzu"/>
+        <w:tblpPr w:leftFromText="180" w:rightFromText="180" w:vertAnchor="text" w:horzAnchor="margin" w:tblpY="-1274"/>
+        <w:tblW w:w="8635" w:type="dxa"/>
+        <w:tblLook w:val="04A0" w:firstRow="1" w:lastRow="0" w:firstColumn="1" w:lastColumn="0" w:noHBand="0" w:noVBand="1"/>
+      </w:tblPr>
+      <w:tblGrid>
+        <w:gridCol w:w="2425"/>
+        <w:gridCol w:w="6210"/>
+      </w:tblGrid>
+      <w:tr>
+        <w:trPr>
+          <w:trHeight w:val="347"/>
+        </w:trPr>
+        <w:tc>
+          <w:tcPr>
+            <w:tcW w:w="2425" w:type="dxa"/>
+            <w:tcBorders>
+              <w:top w:val="single" w:sz="12" w:space="0" w:color="auto"/>
+              <w:left w:val="single" w:sz="12" w:space="0" w:color="auto"/>
+              <w:bottom w:val="single" w:sz="12" w:space="0" w:color="auto"/>
+              <w:right w:val="single" w:sz="12" w:space="0" w:color="auto"/>
+            </w:tcBorders>
+          </w:tcPr>
+          <w:bookmarkEnd w:id="0"/>
+          <w:p>
+            <w:pPr>
+              <w:rPr>
+                <w:rFonts w:ascii="Arial" w:eastAsia="Arial" w:hAnsi="Arial" w:cs="Arial"/>
+                <w:b/>
+                <w:sz w:val="28"/>
+                <w:szCs w:val="28"/>
+              </w:rPr>
+            </w:pPr>
+            <w:r>
+              <w:rPr>
+                <w:rFonts w:ascii="Arial" w:eastAsia="Arial" w:hAnsi="Arial" w:cs="Arial"/>
+                <w:b/>
+                <w:sz w:val="28"/>
+                <w:szCs w:val="28"/>
+              </w:rPr>
+              <w:lastRenderedPageBreak/>
+              <w:t>Use case name</w:t>
+            </w:r>
+          </w:p>
+        </w:tc>
+        <w:tc>
+          <w:tcPr>
+            <w:tcW w:w="6210" w:type="dxa"/>
+            <w:tcBorders>
+              <w:top w:val="single" w:sz="12" w:space="0" w:color="auto"/>
+              <w:left w:val="single" w:sz="12" w:space="0" w:color="auto"/>
+              <w:bottom w:val="single" w:sz="12" w:space="0" w:color="auto"/>
+              <w:right w:val="single" w:sz="12" w:space="0" w:color="auto"/>
+            </w:tcBorders>
+          </w:tcPr>
+          <w:p>
+            <w:pPr>
+              <w:rPr>
+                <w:rFonts w:ascii="Arial" w:eastAsia="Arial" w:hAnsi="Arial" w:cs="Arial"/>
+              </w:rPr>
+            </w:pPr>
+            <w:r>
+              <w:rPr>
+                <w:rFonts w:ascii="Arial" w:eastAsia="Arial" w:hAnsi="Arial" w:cs="Arial"/>
+              </w:rPr>
+              <w:t>Issue a cleaning request</w:t>
+            </w:r>
+          </w:p>
+        </w:tc>
+      </w:tr>
+      <w:tr>
+        <w:trPr>
+          <w:trHeight w:val="293"/>
+        </w:trPr>
+        <w:tc>
+          <w:tcPr>
+            <w:tcW w:w="2425" w:type="dxa"/>
+            <w:tcBorders>
+              <w:top w:val="single" w:sz="12" w:space="0" w:color="auto"/>
+              <w:left w:val="single" w:sz="12" w:space="0" w:color="auto"/>
+              <w:bottom w:val="single" w:sz="12" w:space="0" w:color="auto"/>
+              <w:right w:val="single" w:sz="12" w:space="0" w:color="auto"/>
+            </w:tcBorders>
+          </w:tcPr>
+          <w:p>
+            <w:pPr>
+              <w:rPr>
+                <w:rFonts w:ascii="Arial" w:eastAsia="Arial" w:hAnsi="Arial" w:cs="Arial"/>
+                <w:b/>
+                <w:sz w:val="28"/>
+                <w:szCs w:val="28"/>
+              </w:rPr>
+            </w:pPr>
+            <w:r>
+              <w:rPr>
+                <w:rFonts w:ascii="Arial" w:eastAsia="Arial" w:hAnsi="Arial" w:cs="Arial"/>
+                <w:b/>
+                <w:sz w:val="28"/>
+                <w:szCs w:val="28"/>
+              </w:rPr>
+              <w:t>Actors</w:t>
+            </w:r>
+          </w:p>
+        </w:tc>
+        <w:tc>
+          <w:tcPr>
+            <w:tcW w:w="6210" w:type="dxa"/>
+            <w:tcBorders>
+              <w:top w:val="single" w:sz="12" w:space="0" w:color="auto"/>
+              <w:left w:val="single" w:sz="12" w:space="0" w:color="auto"/>
+              <w:bottom w:val="single" w:sz="12" w:space="0" w:color="auto"/>
+              <w:right w:val="single" w:sz="12" w:space="0" w:color="auto"/>
+            </w:tcBorders>
+          </w:tcPr>
+          <w:p>
+            <w:pPr>
+              <w:rPr>
+                <w:rFonts w:ascii="Arial" w:eastAsia="Arial" w:hAnsi="Arial" w:cs="Arial"/>
+              </w:rPr>
+            </w:pPr>
+            <w:r>
+              <w:rPr>
+                <w:rFonts w:ascii="Arial" w:eastAsia="Arial" w:hAnsi="Arial" w:cs="Arial"/>
+              </w:rPr>
+              <w:t>Users, Speech to Text Service</w:t>
+            </w:r>
+          </w:p>
+        </w:tc>
+      </w:tr>
+      <w:tr>
+        <w:trPr>
+          <w:trHeight w:val="392"/>
+        </w:trPr>
+        <w:tc>
+          <w:tcPr>
+            <w:tcW w:w="2425" w:type="dxa"/>
+            <w:tcBorders>
+              <w:top w:val="single" w:sz="12" w:space="0" w:color="auto"/>
+              <w:left w:val="single" w:sz="12" w:space="0" w:color="auto"/>
+              <w:bottom w:val="single" w:sz="12" w:space="0" w:color="auto"/>
+              <w:right w:val="single" w:sz="12" w:space="0" w:color="auto"/>
+            </w:tcBorders>
+          </w:tcPr>
+          <w:p>
+            <w:pPr>
+              <w:rPr>
+                <w:rFonts w:ascii="Arial" w:eastAsia="Arial" w:hAnsi="Arial" w:cs="Arial"/>
+                <w:b/>
+                <w:sz w:val="28"/>
+                <w:szCs w:val="28"/>
+              </w:rPr>
+            </w:pPr>
+            <w:r>
+              <w:rPr>
+                <w:rFonts w:ascii="Arial" w:eastAsia="Arial" w:hAnsi="Arial" w:cs="Arial"/>
+                <w:b/>
+                <w:sz w:val="28"/>
+                <w:szCs w:val="28"/>
+              </w:rPr>
+              <w:t>Description</w:t>
+            </w:r>
+          </w:p>
+        </w:tc>
+        <w:tc>
+          <w:tcPr>
+            <w:tcW w:w="6210" w:type="dxa"/>
+            <w:tcBorders>
+              <w:top w:val="single" w:sz="12" w:space="0" w:color="auto"/>
+              <w:left w:val="single" w:sz="12" w:space="0" w:color="auto"/>
+              <w:bottom w:val="single" w:sz="12" w:space="0" w:color="auto"/>
+              <w:right w:val="single" w:sz="12" w:space="0" w:color="auto"/>
+            </w:tcBorders>
+          </w:tcPr>
+          <w:p>
+            <w:pPr>
+              <w:rPr>
+                <w:rFonts w:ascii="Arial" w:eastAsia="Arial" w:hAnsi="Arial" w:cs="Arial"/>
+              </w:rPr>
+            </w:pPr>
+          </w:p>
+        </w:tc>
+      </w:tr>
+      <w:tr>
+        <w:trPr>
+          <w:trHeight w:val="347"/>
+        </w:trPr>
+        <w:tc>
+          <w:tcPr>
+            <w:tcW w:w="2425" w:type="dxa"/>
+            <w:tcBorders>
+              <w:top w:val="single" w:sz="12" w:space="0" w:color="auto"/>
+              <w:left w:val="single" w:sz="12" w:space="0" w:color="auto"/>
+              <w:bottom w:val="single" w:sz="12" w:space="0" w:color="auto"/>
+              <w:right w:val="single" w:sz="12" w:space="0" w:color="auto"/>
+            </w:tcBorders>
+          </w:tcPr>
+          <w:p>
+            <w:pPr>
+              <w:rPr>
+                <w:rFonts w:ascii="Arial" w:eastAsia="Arial" w:hAnsi="Arial" w:cs="Arial"/>
+                <w:b/>
+              </w:rPr>
+            </w:pPr>
+            <w:r>
+              <w:rPr>
+                <w:rFonts w:ascii="Arial" w:eastAsia="Arial" w:hAnsi="Arial" w:cs="Arial"/>
+                <w:b/>
+                <w:sz w:val="28"/>
+              </w:rPr>
+              <w:t>Data</w:t>
+            </w:r>
+          </w:p>
+        </w:tc>
+        <w:tc>
+          <w:tcPr>
+            <w:tcW w:w="6210" w:type="dxa"/>
+            <w:tcBorders>
+              <w:top w:val="single" w:sz="12" w:space="0" w:color="auto"/>
+              <w:left w:val="single" w:sz="12" w:space="0" w:color="auto"/>
+              <w:bottom w:val="single" w:sz="12" w:space="0" w:color="auto"/>
+              <w:right w:val="single" w:sz="12" w:space="0" w:color="auto"/>
+            </w:tcBorders>
+          </w:tcPr>
+          <w:p>
+            <w:pPr>
+              <w:rPr>
+                <w:rFonts w:ascii="Arial" w:eastAsia="Arial" w:hAnsi="Arial" w:cs="Arial"/>
+              </w:rPr>
+            </w:pPr>
+            <w:r>
+              <w:rPr>
+                <w:rFonts w:ascii="Arial" w:eastAsia="Arial" w:hAnsi="Arial" w:cs="Arial"/>
+              </w:rPr>
+              <w:t>Audial input from user</w:t>
+            </w:r>
+          </w:p>
+        </w:tc>
+      </w:tr>
+      <w:tr>
+        <w:trPr>
+          <w:trHeight w:val="347"/>
+        </w:trPr>
+        <w:tc>
+          <w:tcPr>
+            <w:tcW w:w="2425" w:type="dxa"/>
+            <w:tcBorders>
+              <w:top w:val="single" w:sz="12" w:space="0" w:color="auto"/>
+              <w:left w:val="single" w:sz="12" w:space="0" w:color="auto"/>
+              <w:bottom w:val="single" w:sz="12" w:space="0" w:color="auto"/>
+              <w:right w:val="single" w:sz="12" w:space="0" w:color="auto"/>
+            </w:tcBorders>
+          </w:tcPr>
+          <w:p>
+            <w:pPr>
+              <w:rPr>
+                <w:rFonts w:ascii="Arial" w:eastAsia="Arial" w:hAnsi="Arial" w:cs="Arial"/>
+                <w:b/>
+                <w:sz w:val="28"/>
+              </w:rPr>
+            </w:pPr>
+            <w:r>
+              <w:rPr>
+                <w:rFonts w:ascii="Arial" w:eastAsia="Arial" w:hAnsi="Arial" w:cs="Arial"/>
+                <w:b/>
+                <w:sz w:val="28"/>
+              </w:rPr>
+              <w:t>Preconditions</w:t>
+            </w:r>
+          </w:p>
+        </w:tc>
+        <w:tc>
+          <w:tcPr>
+            <w:tcW w:w="6210" w:type="dxa"/>
+            <w:tcBorders>
+              <w:top w:val="single" w:sz="12" w:space="0" w:color="auto"/>
+              <w:left w:val="single" w:sz="12" w:space="0" w:color="auto"/>
+              <w:bottom w:val="single" w:sz="12" w:space="0" w:color="auto"/>
+              <w:right w:val="single" w:sz="12" w:space="0" w:color="auto"/>
+            </w:tcBorders>
+          </w:tcPr>
+          <w:p>
+            <w:pPr>
+              <w:rPr>
+                <w:rFonts w:ascii="Arial" w:eastAsia="Arial" w:hAnsi="Arial" w:cs="Arial"/>
+              </w:rPr>
+            </w:pPr>
+            <w:r>
+              <w:rPr>
+                <w:rFonts w:ascii="Arial" w:eastAsia="Arial" w:hAnsi="Arial" w:cs="Arial"/>
+              </w:rPr>
+              <w:t>User should be authenticated</w:t>
+            </w:r>
+          </w:p>
+        </w:tc>
+      </w:tr>
+      <w:tr>
+        <w:trPr>
+          <w:trHeight w:val="302"/>
+        </w:trPr>
+        <w:tc>
+          <w:tcPr>
+            <w:tcW w:w="2425" w:type="dxa"/>
+            <w:tcBorders>
+              <w:top w:val="single" w:sz="12" w:space="0" w:color="auto"/>
+              <w:left w:val="single" w:sz="12" w:space="0" w:color="auto"/>
+              <w:bottom w:val="single" w:sz="12" w:space="0" w:color="auto"/>
+              <w:right w:val="single" w:sz="12" w:space="0" w:color="auto"/>
+            </w:tcBorders>
+          </w:tcPr>
+          <w:p>
+            <w:pPr>
+              <w:rPr>
+                <w:rFonts w:ascii="Arial" w:eastAsia="Arial" w:hAnsi="Arial" w:cs="Arial"/>
+              </w:rPr>
+            </w:pPr>
+            <w:r>
+              <w:rPr>
+                <w:rFonts w:ascii="Arial" w:eastAsia="Arial" w:hAnsi="Arial" w:cs="Arial"/>
+                <w:b/>
+                <w:sz w:val="28"/>
+              </w:rPr>
+              <w:t>Stimulus</w:t>
+            </w:r>
+          </w:p>
+        </w:tc>
+        <w:tc>
+          <w:tcPr>
+            <w:tcW w:w="6210" w:type="dxa"/>
+            <w:tcBorders>
+              <w:top w:val="single" w:sz="12" w:space="0" w:color="auto"/>
+              <w:left w:val="single" w:sz="12" w:space="0" w:color="auto"/>
+              <w:bottom w:val="single" w:sz="12" w:space="0" w:color="auto"/>
+              <w:right w:val="single" w:sz="12" w:space="0" w:color="auto"/>
+            </w:tcBorders>
+          </w:tcPr>
+          <w:p>
+            <w:pPr>
+              <w:rPr>
+                <w:rFonts w:ascii="Arial" w:eastAsia="Arial" w:hAnsi="Arial" w:cs="Arial"/>
+              </w:rPr>
+            </w:pPr>
+            <w:r>
+              <w:rPr>
+                <w:rFonts w:ascii="Arial" w:eastAsia="Arial" w:hAnsi="Arial" w:cs="Arial"/>
+              </w:rPr>
+              <w:t>User giving audial input about issuing a cleaning request</w:t>
+            </w:r>
+          </w:p>
+        </w:tc>
+      </w:tr>
+      <w:tr>
+        <w:trPr>
+          <w:trHeight w:val="1124"/>
+        </w:trPr>
+        <w:tc>
+          <w:tcPr>
+            <w:tcW w:w="2425" w:type="dxa"/>
+            <w:tcBorders>
+              <w:top w:val="single" w:sz="12" w:space="0" w:color="auto"/>
+              <w:left w:val="single" w:sz="12" w:space="0" w:color="auto"/>
+              <w:bottom w:val="single" w:sz="12" w:space="0" w:color="auto"/>
+              <w:right w:val="single" w:sz="12" w:space="0" w:color="auto"/>
+            </w:tcBorders>
+          </w:tcPr>
+          <w:p>
+            <w:pPr>
+              <w:rPr>
+                <w:rFonts w:ascii="Arial" w:eastAsia="Arial" w:hAnsi="Arial" w:cs="Arial"/>
+                <w:b/>
+                <w:sz w:val="28"/>
+                <w:szCs w:val="28"/>
+              </w:rPr>
+            </w:pPr>
+            <w:r>
+              <w:rPr>
+                <w:rFonts w:ascii="Arial" w:eastAsia="Arial" w:hAnsi="Arial" w:cs="Arial"/>
+                <w:b/>
+                <w:sz w:val="28"/>
+                <w:szCs w:val="28"/>
+              </w:rPr>
+              <w:t>Basic Flow</w:t>
+            </w:r>
+          </w:p>
+        </w:tc>
+        <w:tc>
+          <w:tcPr>
+            <w:tcW w:w="6210" w:type="dxa"/>
+            <w:tcBorders>
+              <w:top w:val="single" w:sz="12" w:space="0" w:color="auto"/>
+              <w:left w:val="single" w:sz="12" w:space="0" w:color="auto"/>
+              <w:bottom w:val="single" w:sz="12" w:space="0" w:color="auto"/>
+              <w:right w:val="single" w:sz="12" w:space="0" w:color="auto"/>
+            </w:tcBorders>
+          </w:tcPr>
+          <w:p>
+            <w:pPr>
+              <w:rPr>
+                <w:rFonts w:ascii="Arial" w:eastAsia="Arial" w:hAnsi="Arial" w:cs="Arial"/>
+              </w:rPr>
+            </w:pPr>
+            <w:r>
+              <w:rPr>
+                <w:rFonts w:ascii="Arial" w:eastAsia="Arial" w:hAnsi="Arial" w:cs="Arial"/>
+              </w:rPr>
+              <w:t>Step 1 – User gives audial input</w:t>
+            </w:r>
+          </w:p>
+          <w:p>
+            <w:pPr>
+              <w:rPr>
+                <w:rFonts w:ascii="Arial" w:eastAsia="Arial" w:hAnsi="Arial" w:cs="Arial"/>
+              </w:rPr>
+            </w:pPr>
+            <w:r>
+              <w:rPr>
+                <w:rFonts w:ascii="Arial" w:eastAsia="Arial" w:hAnsi="Arial" w:cs="Arial"/>
+              </w:rPr>
+              <w:t>Step 2 – Audial input gets processed by Speech to Text             Service</w:t>
+            </w:r>
+          </w:p>
+          <w:p>
+            <w:pPr>
+              <w:rPr>
+                <w:rFonts w:ascii="Arial" w:eastAsia="Arial" w:hAnsi="Arial" w:cs="Arial"/>
+              </w:rPr>
+            </w:pPr>
+            <w:r>
+              <w:rPr>
+                <w:rFonts w:ascii="Arial" w:eastAsia="Arial" w:hAnsi="Arial" w:cs="Arial"/>
+              </w:rPr>
+              <w:t>Step 3 – Issue is created and server side is informed</w:t>
+            </w:r>
+          </w:p>
+          <w:p>
+            <w:pPr>
+              <w:rPr>
+                <w:rFonts w:ascii="Arial" w:eastAsia="Arial" w:hAnsi="Arial" w:cs="Arial"/>
+              </w:rPr>
+            </w:pPr>
+            <w:r>
+              <w:rPr>
+                <w:rFonts w:ascii="Arial" w:eastAsia="Arial" w:hAnsi="Arial" w:cs="Arial"/>
+              </w:rPr>
+              <w:t>Step 4 – Processed text of audial input is sent as an email to  the related workers</w:t>
+            </w:r>
+          </w:p>
+          <w:p>
+            <w:pPr>
+              <w:rPr>
+                <w:rFonts w:ascii="Arial" w:eastAsia="Arial" w:hAnsi="Arial" w:cs="Arial"/>
+              </w:rPr>
+            </w:pPr>
+            <w:r>
+              <w:rPr>
+                <w:rFonts w:ascii="Arial" w:eastAsia="Arial" w:hAnsi="Arial" w:cs="Arial"/>
+              </w:rPr>
+              <w:t>Step 5 – User is informed that issue is registered</w:t>
+            </w:r>
+          </w:p>
+        </w:tc>
+      </w:tr>
+      <w:tr>
+        <w:trPr>
+          <w:trHeight w:val="1058"/>
+        </w:trPr>
+        <w:tc>
+          <w:tcPr>
+            <w:tcW w:w="2425" w:type="dxa"/>
+            <w:tcBorders>
+              <w:top w:val="single" w:sz="12" w:space="0" w:color="auto"/>
+              <w:left w:val="single" w:sz="12" w:space="0" w:color="auto"/>
+              <w:bottom w:val="single" w:sz="12" w:space="0" w:color="auto"/>
+              <w:right w:val="single" w:sz="12" w:space="0" w:color="auto"/>
+            </w:tcBorders>
+          </w:tcPr>
+          <w:p>
+            <w:pPr>
+              <w:rPr>
+                <w:rFonts w:ascii="Arial" w:eastAsia="Arial" w:hAnsi="Arial" w:cs="Arial"/>
+                <w:b/>
+                <w:sz w:val="28"/>
+                <w:szCs w:val="28"/>
+              </w:rPr>
+            </w:pPr>
+            <w:r>
+              <w:rPr>
+                <w:rFonts w:ascii="Arial" w:eastAsia="Arial" w:hAnsi="Arial" w:cs="Arial"/>
+                <w:b/>
+                <w:sz w:val="28"/>
+                <w:szCs w:val="28"/>
+              </w:rPr>
+              <w:t>Alternative Flow</w:t>
+            </w:r>
+          </w:p>
+        </w:tc>
+        <w:tc>
+          <w:tcPr>
+            <w:tcW w:w="6210" w:type="dxa"/>
+            <w:tcBorders>
+              <w:top w:val="single" w:sz="12" w:space="0" w:color="auto"/>
+              <w:left w:val="single" w:sz="12" w:space="0" w:color="auto"/>
+              <w:bottom w:val="single" w:sz="12" w:space="0" w:color="auto"/>
+              <w:right w:val="single" w:sz="12" w:space="0" w:color="auto"/>
+            </w:tcBorders>
+          </w:tcPr>
+          <w:p>
+            <w:pPr>
+              <w:rPr>
+                <w:rFonts w:ascii="Arial" w:eastAsia="Arial" w:hAnsi="Arial" w:cs="Arial"/>
+              </w:rPr>
+            </w:pPr>
+          </w:p>
+        </w:tc>
+      </w:tr>
+      <w:tr>
+        <w:trPr>
+          <w:trHeight w:val="1124"/>
+        </w:trPr>
+        <w:tc>
+          <w:tcPr>
+            <w:tcW w:w="2425" w:type="dxa"/>
+            <w:tcBorders>
+              <w:top w:val="single" w:sz="12" w:space="0" w:color="auto"/>
+              <w:left w:val="single" w:sz="12" w:space="0" w:color="auto"/>
+              <w:bottom w:val="single" w:sz="12" w:space="0" w:color="auto"/>
+              <w:right w:val="single" w:sz="12" w:space="0" w:color="auto"/>
+            </w:tcBorders>
+          </w:tcPr>
+          <w:p>
+            <w:pPr>
+              <w:rPr>
+                <w:rFonts w:ascii="Arial" w:eastAsia="Arial" w:hAnsi="Arial" w:cs="Arial"/>
+                <w:b/>
+                <w:sz w:val="28"/>
+                <w:szCs w:val="28"/>
+              </w:rPr>
+            </w:pPr>
+            <w:r>
+              <w:rPr>
+                <w:rFonts w:ascii="Arial" w:eastAsia="Arial" w:hAnsi="Arial" w:cs="Arial"/>
+                <w:b/>
+                <w:sz w:val="28"/>
+                <w:szCs w:val="28"/>
+              </w:rPr>
+              <w:t>Exception Flow</w:t>
+            </w:r>
+          </w:p>
+        </w:tc>
+        <w:tc>
+          <w:tcPr>
+            <w:tcW w:w="6210" w:type="dxa"/>
+            <w:tcBorders>
+              <w:top w:val="single" w:sz="12" w:space="0" w:color="auto"/>
+              <w:left w:val="single" w:sz="12" w:space="0" w:color="auto"/>
+              <w:bottom w:val="single" w:sz="12" w:space="0" w:color="auto"/>
+              <w:right w:val="single" w:sz="12" w:space="0" w:color="auto"/>
+            </w:tcBorders>
+          </w:tcPr>
+          <w:p>
+            <w:pPr>
+              <w:rPr>
+                <w:rFonts w:ascii="Arial" w:eastAsia="Arial" w:hAnsi="Arial" w:cs="Arial"/>
+              </w:rPr>
+            </w:pPr>
+          </w:p>
+        </w:tc>
+      </w:tr>
+      <w:tr>
+        <w:trPr>
+          <w:trHeight w:val="1058"/>
+        </w:trPr>
+        <w:tc>
+          <w:tcPr>
+            <w:tcW w:w="2425" w:type="dxa"/>
+            <w:tcBorders>
+              <w:top w:val="single" w:sz="12" w:space="0" w:color="auto"/>
+              <w:left w:val="single" w:sz="12" w:space="0" w:color="auto"/>
+              <w:bottom w:val="single" w:sz="12" w:space="0" w:color="auto"/>
+              <w:right w:val="single" w:sz="12" w:space="0" w:color="auto"/>
+            </w:tcBorders>
+          </w:tcPr>
+          <w:p>
+            <w:pPr>
+              <w:rPr>
+                <w:rFonts w:ascii="Arial" w:eastAsia="Arial" w:hAnsi="Arial" w:cs="Arial"/>
+                <w:b/>
+                <w:sz w:val="28"/>
+              </w:rPr>
+            </w:pPr>
+            <w:r>
+              <w:rPr>
+                <w:rFonts w:ascii="Arial" w:eastAsia="Arial" w:hAnsi="Arial" w:cs="Arial"/>
+                <w:b/>
+                <w:sz w:val="28"/>
+              </w:rPr>
+              <w:t>Post conditions</w:t>
+            </w:r>
+          </w:p>
+        </w:tc>
+        <w:tc>
+          <w:tcPr>
+            <w:tcW w:w="6210" w:type="dxa"/>
+            <w:tcBorders>
+              <w:top w:val="single" w:sz="12" w:space="0" w:color="auto"/>
+              <w:left w:val="single" w:sz="12" w:space="0" w:color="auto"/>
+              <w:bottom w:val="single" w:sz="12" w:space="0" w:color="auto"/>
+              <w:right w:val="single" w:sz="12" w:space="0" w:color="auto"/>
+            </w:tcBorders>
+          </w:tcPr>
+          <w:p>
+            <w:pPr>
+              <w:rPr>
+                <w:rFonts w:ascii="Arial" w:eastAsia="Arial" w:hAnsi="Arial" w:cs="Arial"/>
+              </w:rPr>
+            </w:pPr>
+            <w:r>
+              <w:rPr>
+                <w:rFonts w:ascii="Arial" w:eastAsia="Arial" w:hAnsi="Arial" w:cs="Arial"/>
+              </w:rPr>
+              <w:t xml:space="preserve">An issue instance is created on system </w:t>
+            </w:r>
+          </w:p>
+        </w:tc>
+      </w:tr>
+    </w:tbl>
+    <w:p>
+      <w:pPr>
+        <w:rPr>
+          <w:lang w:val="tr-TR"/>
+        </w:rPr>
+      </w:pPr>
+    </w:p>
+    <w:p>
+      <w:pPr>
+        <w:rPr>
+          <w:lang w:val="tr-TR"/>
+        </w:rPr>
+      </w:pPr>
+      <w:r>
+        <w:rPr>
+          <w:lang w:val="tr-TR"/>
+        </w:rPr>
+        <w:br w:type="page"/>
+      </w:r>
+    </w:p>
+    <w:tbl>
+      <w:tblPr>
+        <w:tblStyle w:val="TabloKlavuzu"/>
+        <w:tblpPr w:leftFromText="180" w:rightFromText="180" w:vertAnchor="text" w:horzAnchor="margin" w:tblpY="-1274"/>
+        <w:tblW w:w="8635" w:type="dxa"/>
+        <w:tblLook w:val="04A0" w:firstRow="1" w:lastRow="0" w:firstColumn="1" w:lastColumn="0" w:noHBand="0" w:noVBand="1"/>
+      </w:tblPr>
+      <w:tblGrid>
+        <w:gridCol w:w="2425"/>
+        <w:gridCol w:w="6210"/>
+      </w:tblGrid>
+      <w:tr>
+        <w:trPr>
+          <w:trHeight w:val="347"/>
+        </w:trPr>
+        <w:tc>
+          <w:tcPr>
+            <w:tcW w:w="2425" w:type="dxa"/>
+            <w:tcBorders>
+              <w:top w:val="single" w:sz="12" w:space="0" w:color="auto"/>
+              <w:left w:val="single" w:sz="12" w:space="0" w:color="auto"/>
+              <w:bottom w:val="single" w:sz="12" w:space="0" w:color="auto"/>
+              <w:right w:val="single" w:sz="12" w:space="0" w:color="auto"/>
+            </w:tcBorders>
+          </w:tcPr>
+          <w:p>
+            <w:pPr>
+              <w:rPr>
+                <w:rFonts w:ascii="Arial" w:eastAsia="Arial" w:hAnsi="Arial" w:cs="Arial"/>
+                <w:b/>
+                <w:sz w:val="28"/>
+                <w:szCs w:val="28"/>
+              </w:rPr>
+            </w:pPr>
+            <w:r>
+              <w:rPr>
+                <w:rFonts w:ascii="Arial" w:eastAsia="Arial" w:hAnsi="Arial" w:cs="Arial"/>
+                <w:b/>
+                <w:sz w:val="28"/>
+                <w:szCs w:val="28"/>
+              </w:rPr>
+              <w:lastRenderedPageBreak/>
+              <w:t>Use case name</w:t>
+            </w:r>
+          </w:p>
+        </w:tc>
+        <w:tc>
+          <w:tcPr>
+            <w:tcW w:w="6210" w:type="dxa"/>
+            <w:tcBorders>
+              <w:top w:val="single" w:sz="12" w:space="0" w:color="auto"/>
+              <w:left w:val="single" w:sz="12" w:space="0" w:color="auto"/>
+              <w:bottom w:val="single" w:sz="12" w:space="0" w:color="auto"/>
+              <w:right w:val="single" w:sz="12" w:space="0" w:color="auto"/>
+            </w:tcBorders>
+          </w:tcPr>
+          <w:p>
+            <w:pPr>
+              <w:rPr>
+                <w:rFonts w:ascii="Arial" w:eastAsia="Arial" w:hAnsi="Arial" w:cs="Arial"/>
+              </w:rPr>
+            </w:pPr>
+            <w:r>
+              <w:rPr>
+                <w:rFonts w:ascii="Arial" w:eastAsia="Arial" w:hAnsi="Arial" w:cs="Arial"/>
+              </w:rPr>
+              <w:t>Issue a cleaning request</w:t>
+            </w:r>
+          </w:p>
+        </w:tc>
+      </w:tr>
+      <w:tr>
+        <w:trPr>
+          <w:trHeight w:val="293"/>
+        </w:trPr>
+        <w:tc>
+          <w:tcPr>
+            <w:tcW w:w="2425" w:type="dxa"/>
+            <w:tcBorders>
+              <w:top w:val="single" w:sz="12" w:space="0" w:color="auto"/>
+              <w:left w:val="single" w:sz="12" w:space="0" w:color="auto"/>
+              <w:bottom w:val="single" w:sz="12" w:space="0" w:color="auto"/>
+              <w:right w:val="single" w:sz="12" w:space="0" w:color="auto"/>
+            </w:tcBorders>
+          </w:tcPr>
+          <w:p>
+            <w:pPr>
+              <w:rPr>
+                <w:rFonts w:ascii="Arial" w:eastAsia="Arial" w:hAnsi="Arial" w:cs="Arial"/>
+                <w:b/>
+                <w:sz w:val="28"/>
+                <w:szCs w:val="28"/>
+              </w:rPr>
+            </w:pPr>
+            <w:r>
+              <w:rPr>
+                <w:rFonts w:ascii="Arial" w:eastAsia="Arial" w:hAnsi="Arial" w:cs="Arial"/>
+                <w:b/>
+                <w:sz w:val="28"/>
+                <w:szCs w:val="28"/>
+              </w:rPr>
+              <w:t>Actors</w:t>
+            </w:r>
+          </w:p>
+        </w:tc>
+        <w:tc>
+          <w:tcPr>
+            <w:tcW w:w="6210" w:type="dxa"/>
+            <w:tcBorders>
+              <w:top w:val="single" w:sz="12" w:space="0" w:color="auto"/>
+              <w:left w:val="single" w:sz="12" w:space="0" w:color="auto"/>
+              <w:bottom w:val="single" w:sz="12" w:space="0" w:color="auto"/>
+              <w:right w:val="single" w:sz="12" w:space="0" w:color="auto"/>
+            </w:tcBorders>
+          </w:tcPr>
+          <w:p>
+            <w:pPr>
+              <w:rPr>
+                <w:rFonts w:ascii="Arial" w:eastAsia="Arial" w:hAnsi="Arial" w:cs="Arial"/>
+              </w:rPr>
+            </w:pPr>
+            <w:r>
+              <w:rPr>
+                <w:rFonts w:ascii="Arial" w:eastAsia="Arial" w:hAnsi="Arial" w:cs="Arial"/>
+              </w:rPr>
+              <w:t>Users, Speech to Text Service</w:t>
+            </w:r>
+          </w:p>
+        </w:tc>
+      </w:tr>
+      <w:tr>
+        <w:trPr>
+          <w:trHeight w:val="392"/>
+        </w:trPr>
+        <w:tc>
+          <w:tcPr>
+            <w:tcW w:w="2425" w:type="dxa"/>
+            <w:tcBorders>
+              <w:top w:val="single" w:sz="12" w:space="0" w:color="auto"/>
+              <w:left w:val="single" w:sz="12" w:space="0" w:color="auto"/>
+              <w:bottom w:val="single" w:sz="12" w:space="0" w:color="auto"/>
+              <w:right w:val="single" w:sz="12" w:space="0" w:color="auto"/>
+            </w:tcBorders>
+          </w:tcPr>
+          <w:p>
+            <w:pPr>
+              <w:rPr>
+                <w:rFonts w:ascii="Arial" w:eastAsia="Arial" w:hAnsi="Arial" w:cs="Arial"/>
+                <w:b/>
+                <w:sz w:val="28"/>
+                <w:szCs w:val="28"/>
+              </w:rPr>
+            </w:pPr>
+            <w:r>
+              <w:rPr>
+                <w:rFonts w:ascii="Arial" w:eastAsia="Arial" w:hAnsi="Arial" w:cs="Arial"/>
+                <w:b/>
+                <w:sz w:val="28"/>
+                <w:szCs w:val="28"/>
+              </w:rPr>
+              <w:t>Description</w:t>
+            </w:r>
+          </w:p>
+        </w:tc>
+        <w:tc>
+          <w:tcPr>
+            <w:tcW w:w="6210" w:type="dxa"/>
+            <w:tcBorders>
+              <w:top w:val="single" w:sz="12" w:space="0" w:color="auto"/>
+              <w:left w:val="single" w:sz="12" w:space="0" w:color="auto"/>
+              <w:bottom w:val="single" w:sz="12" w:space="0" w:color="auto"/>
+              <w:right w:val="single" w:sz="12" w:space="0" w:color="auto"/>
+            </w:tcBorders>
+          </w:tcPr>
+          <w:p>
+            <w:pPr>
+              <w:rPr>
+                <w:rFonts w:ascii="Arial" w:eastAsia="Arial" w:hAnsi="Arial" w:cs="Arial"/>
+              </w:rPr>
+            </w:pPr>
+          </w:p>
+        </w:tc>
+      </w:tr>
+      <w:tr>
+        <w:trPr>
+          <w:trHeight w:val="347"/>
+        </w:trPr>
+        <w:tc>
+          <w:tcPr>
+            <w:tcW w:w="2425" w:type="dxa"/>
+            <w:tcBorders>
+              <w:top w:val="single" w:sz="12" w:space="0" w:color="auto"/>
+              <w:left w:val="single" w:sz="12" w:space="0" w:color="auto"/>
+              <w:bottom w:val="single" w:sz="12" w:space="0" w:color="auto"/>
+              <w:right w:val="single" w:sz="12" w:space="0" w:color="auto"/>
+            </w:tcBorders>
+          </w:tcPr>
+          <w:p>
+            <w:pPr>
+              <w:rPr>
+                <w:rFonts w:ascii="Arial" w:eastAsia="Arial" w:hAnsi="Arial" w:cs="Arial"/>
+                <w:b/>
+              </w:rPr>
+            </w:pPr>
+            <w:r>
+              <w:rPr>
+                <w:rFonts w:ascii="Arial" w:eastAsia="Arial" w:hAnsi="Arial" w:cs="Arial"/>
+                <w:b/>
+                <w:sz w:val="28"/>
+              </w:rPr>
+              <w:t>Data</w:t>
+            </w:r>
+          </w:p>
+        </w:tc>
+        <w:tc>
+          <w:tcPr>
+            <w:tcW w:w="6210" w:type="dxa"/>
+            <w:tcBorders>
+              <w:top w:val="single" w:sz="12" w:space="0" w:color="auto"/>
+              <w:left w:val="single" w:sz="12" w:space="0" w:color="auto"/>
+              <w:bottom w:val="single" w:sz="12" w:space="0" w:color="auto"/>
+              <w:right w:val="single" w:sz="12" w:space="0" w:color="auto"/>
+            </w:tcBorders>
+          </w:tcPr>
+          <w:p>
+            <w:pPr>
+              <w:rPr>
+                <w:rFonts w:ascii="Arial" w:eastAsia="Arial" w:hAnsi="Arial" w:cs="Arial"/>
+              </w:rPr>
+            </w:pPr>
+            <w:r>
+              <w:rPr>
+                <w:rFonts w:ascii="Arial" w:eastAsia="Arial" w:hAnsi="Arial" w:cs="Arial"/>
+              </w:rPr>
+              <w:t>Audial input from user</w:t>
+            </w:r>
+          </w:p>
+        </w:tc>
+      </w:tr>
+      <w:tr>
+        <w:trPr>
+          <w:trHeight w:val="347"/>
+        </w:trPr>
+        <w:tc>
+          <w:tcPr>
+            <w:tcW w:w="2425" w:type="dxa"/>
+            <w:tcBorders>
+              <w:top w:val="single" w:sz="12" w:space="0" w:color="auto"/>
+              <w:left w:val="single" w:sz="12" w:space="0" w:color="auto"/>
+              <w:bottom w:val="single" w:sz="12" w:space="0" w:color="auto"/>
+              <w:right w:val="single" w:sz="12" w:space="0" w:color="auto"/>
+            </w:tcBorders>
+          </w:tcPr>
+          <w:p>
+            <w:pPr>
+              <w:rPr>
+                <w:rFonts w:ascii="Arial" w:eastAsia="Arial" w:hAnsi="Arial" w:cs="Arial"/>
+                <w:b/>
+                <w:sz w:val="28"/>
+              </w:rPr>
+            </w:pPr>
+            <w:r>
+              <w:rPr>
+                <w:rFonts w:ascii="Arial" w:eastAsia="Arial" w:hAnsi="Arial" w:cs="Arial"/>
+                <w:b/>
+                <w:sz w:val="28"/>
+              </w:rPr>
+              <w:t>Preconditions</w:t>
+            </w:r>
+          </w:p>
+        </w:tc>
+        <w:tc>
+          <w:tcPr>
+            <w:tcW w:w="6210" w:type="dxa"/>
+            <w:tcBorders>
+              <w:top w:val="single" w:sz="12" w:space="0" w:color="auto"/>
+              <w:left w:val="single" w:sz="12" w:space="0" w:color="auto"/>
+              <w:bottom w:val="single" w:sz="12" w:space="0" w:color="auto"/>
+              <w:right w:val="single" w:sz="12" w:space="0" w:color="auto"/>
+            </w:tcBorders>
+          </w:tcPr>
+          <w:p>
+            <w:pPr>
+              <w:rPr>
+                <w:rFonts w:ascii="Arial" w:eastAsia="Arial" w:hAnsi="Arial" w:cs="Arial"/>
+              </w:rPr>
+            </w:pPr>
+            <w:r>
+              <w:rPr>
+                <w:rFonts w:ascii="Arial" w:eastAsia="Arial" w:hAnsi="Arial" w:cs="Arial"/>
+              </w:rPr>
+              <w:t>User should be authenticated</w:t>
+            </w:r>
+          </w:p>
+        </w:tc>
+      </w:tr>
+      <w:tr>
+        <w:trPr>
+          <w:trHeight w:val="302"/>
+        </w:trPr>
+        <w:tc>
+          <w:tcPr>
+            <w:tcW w:w="2425" w:type="dxa"/>
+            <w:tcBorders>
+              <w:top w:val="single" w:sz="12" w:space="0" w:color="auto"/>
+              <w:left w:val="single" w:sz="12" w:space="0" w:color="auto"/>
+              <w:bottom w:val="single" w:sz="12" w:space="0" w:color="auto"/>
+              <w:right w:val="single" w:sz="12" w:space="0" w:color="auto"/>
+            </w:tcBorders>
+          </w:tcPr>
+          <w:p>
+            <w:pPr>
+              <w:rPr>
+                <w:rFonts w:ascii="Arial" w:eastAsia="Arial" w:hAnsi="Arial" w:cs="Arial"/>
+              </w:rPr>
+            </w:pPr>
+            <w:r>
+              <w:rPr>
+                <w:rFonts w:ascii="Arial" w:eastAsia="Arial" w:hAnsi="Arial" w:cs="Arial"/>
+                <w:b/>
+                <w:sz w:val="28"/>
+              </w:rPr>
+              <w:t>Stimulus</w:t>
+            </w:r>
+          </w:p>
+        </w:tc>
+        <w:tc>
+          <w:tcPr>
+            <w:tcW w:w="6210" w:type="dxa"/>
+            <w:tcBorders>
+              <w:top w:val="single" w:sz="12" w:space="0" w:color="auto"/>
+              <w:left w:val="single" w:sz="12" w:space="0" w:color="auto"/>
+              <w:bottom w:val="single" w:sz="12" w:space="0" w:color="auto"/>
+              <w:right w:val="single" w:sz="12" w:space="0" w:color="auto"/>
+            </w:tcBorders>
+          </w:tcPr>
+          <w:p>
+            <w:pPr>
+              <w:rPr>
+                <w:rFonts w:ascii="Arial" w:eastAsia="Arial" w:hAnsi="Arial" w:cs="Arial"/>
+              </w:rPr>
+            </w:pPr>
+            <w:r>
+              <w:rPr>
+                <w:rFonts w:ascii="Arial" w:eastAsia="Arial" w:hAnsi="Arial" w:cs="Arial"/>
+              </w:rPr>
+              <w:t>User giving audial input about issuing a cleaning request</w:t>
+            </w:r>
+          </w:p>
+        </w:tc>
+      </w:tr>
+      <w:tr>
+        <w:trPr>
+          <w:trHeight w:val="1124"/>
+        </w:trPr>
+        <w:tc>
+          <w:tcPr>
+            <w:tcW w:w="2425" w:type="dxa"/>
+            <w:tcBorders>
+              <w:top w:val="single" w:sz="12" w:space="0" w:color="auto"/>
+              <w:left w:val="single" w:sz="12" w:space="0" w:color="auto"/>
+              <w:bottom w:val="single" w:sz="12" w:space="0" w:color="auto"/>
+              <w:right w:val="single" w:sz="12" w:space="0" w:color="auto"/>
+            </w:tcBorders>
+          </w:tcPr>
+          <w:p>
+            <w:pPr>
+              <w:rPr>
+                <w:rFonts w:ascii="Arial" w:eastAsia="Arial" w:hAnsi="Arial" w:cs="Arial"/>
+                <w:b/>
+                <w:sz w:val="28"/>
+                <w:szCs w:val="28"/>
+              </w:rPr>
+            </w:pPr>
+            <w:r>
+              <w:rPr>
+                <w:rFonts w:ascii="Arial" w:eastAsia="Arial" w:hAnsi="Arial" w:cs="Arial"/>
+                <w:b/>
+                <w:sz w:val="28"/>
+                <w:szCs w:val="28"/>
+              </w:rPr>
+              <w:t>Basic Flow</w:t>
+            </w:r>
+          </w:p>
+        </w:tc>
+        <w:tc>
+          <w:tcPr>
+            <w:tcW w:w="6210" w:type="dxa"/>
+            <w:tcBorders>
+              <w:top w:val="single" w:sz="12" w:space="0" w:color="auto"/>
+              <w:left w:val="single" w:sz="12" w:space="0" w:color="auto"/>
+              <w:bottom w:val="single" w:sz="12" w:space="0" w:color="auto"/>
+              <w:right w:val="single" w:sz="12" w:space="0" w:color="auto"/>
+            </w:tcBorders>
+          </w:tcPr>
+          <w:p>
+            <w:pPr>
+              <w:rPr>
+                <w:rFonts w:ascii="Arial" w:eastAsia="Arial" w:hAnsi="Arial" w:cs="Arial"/>
+              </w:rPr>
+            </w:pPr>
+            <w:r>
+              <w:rPr>
+                <w:rFonts w:ascii="Arial" w:eastAsia="Arial" w:hAnsi="Arial" w:cs="Arial"/>
+              </w:rPr>
+              <w:t>Step 1 – User gives audial input</w:t>
+            </w:r>
+          </w:p>
+          <w:p>
+            <w:pPr>
+              <w:rPr>
+                <w:rFonts w:ascii="Arial" w:eastAsia="Arial" w:hAnsi="Arial" w:cs="Arial"/>
+              </w:rPr>
+            </w:pPr>
+            <w:r>
+              <w:rPr>
+                <w:rFonts w:ascii="Arial" w:eastAsia="Arial" w:hAnsi="Arial" w:cs="Arial"/>
+              </w:rPr>
+              <w:t>Step 2 – Audial input gets processed by Speech to Text             Service</w:t>
+            </w:r>
+          </w:p>
+          <w:p>
+            <w:pPr>
+              <w:rPr>
+                <w:rFonts w:ascii="Arial" w:eastAsia="Arial" w:hAnsi="Arial" w:cs="Arial"/>
+              </w:rPr>
+            </w:pPr>
+            <w:r>
+              <w:rPr>
+                <w:rFonts w:ascii="Arial" w:eastAsia="Arial" w:hAnsi="Arial" w:cs="Arial"/>
+              </w:rPr>
+              <w:t>Step 3 – Issue is created and server side is informed</w:t>
+            </w:r>
+          </w:p>
+          <w:p>
+            <w:pPr>
+              <w:rPr>
+                <w:rFonts w:ascii="Arial" w:eastAsia="Arial" w:hAnsi="Arial" w:cs="Arial"/>
+              </w:rPr>
+            </w:pPr>
+            <w:r>
+              <w:rPr>
+                <w:rFonts w:ascii="Arial" w:eastAsia="Arial" w:hAnsi="Arial" w:cs="Arial"/>
+              </w:rPr>
+              <w:t>Step 4 – Processed text of audial input is sent as an email to  the related workers</w:t>
+            </w:r>
+          </w:p>
+          <w:p>
+            <w:pPr>
+              <w:rPr>
+                <w:rFonts w:ascii="Arial" w:eastAsia="Arial" w:hAnsi="Arial" w:cs="Arial"/>
+              </w:rPr>
+            </w:pPr>
+            <w:r>
+              <w:rPr>
+                <w:rFonts w:ascii="Arial" w:eastAsia="Arial" w:hAnsi="Arial" w:cs="Arial"/>
+              </w:rPr>
+              <w:t>Step 5 – User is informed that issue is registered</w:t>
+            </w:r>
+          </w:p>
+        </w:tc>
+      </w:tr>
+      <w:tr>
+        <w:trPr>
+          <w:trHeight w:val="1058"/>
+        </w:trPr>
+        <w:tc>
+          <w:tcPr>
+            <w:tcW w:w="2425" w:type="dxa"/>
+            <w:tcBorders>
+              <w:top w:val="single" w:sz="12" w:space="0" w:color="auto"/>
+              <w:left w:val="single" w:sz="12" w:space="0" w:color="auto"/>
+              <w:bottom w:val="single" w:sz="12" w:space="0" w:color="auto"/>
+              <w:right w:val="single" w:sz="12" w:space="0" w:color="auto"/>
+            </w:tcBorders>
+          </w:tcPr>
+          <w:p>
+            <w:pPr>
+              <w:rPr>
+                <w:rFonts w:ascii="Arial" w:eastAsia="Arial" w:hAnsi="Arial" w:cs="Arial"/>
+                <w:b/>
+                <w:sz w:val="28"/>
+                <w:szCs w:val="28"/>
+              </w:rPr>
+            </w:pPr>
+            <w:r>
+              <w:rPr>
+                <w:rFonts w:ascii="Arial" w:eastAsia="Arial" w:hAnsi="Arial" w:cs="Arial"/>
+                <w:b/>
+                <w:sz w:val="28"/>
+                <w:szCs w:val="28"/>
+              </w:rPr>
+              <w:t>Alternative Flow</w:t>
+            </w:r>
+          </w:p>
+        </w:tc>
+        <w:tc>
+          <w:tcPr>
+            <w:tcW w:w="6210" w:type="dxa"/>
+            <w:tcBorders>
+              <w:top w:val="single" w:sz="12" w:space="0" w:color="auto"/>
+              <w:left w:val="single" w:sz="12" w:space="0" w:color="auto"/>
+              <w:bottom w:val="single" w:sz="12" w:space="0" w:color="auto"/>
+              <w:right w:val="single" w:sz="12" w:space="0" w:color="auto"/>
+            </w:tcBorders>
+          </w:tcPr>
+          <w:p>
+            <w:pPr>
+              <w:rPr>
+                <w:rFonts w:ascii="Arial" w:eastAsia="Arial" w:hAnsi="Arial" w:cs="Arial"/>
+              </w:rPr>
+            </w:pPr>
+          </w:p>
+        </w:tc>
+      </w:tr>
+      <w:tr>
+        <w:trPr>
+          <w:trHeight w:val="1124"/>
+        </w:trPr>
+        <w:tc>
+          <w:tcPr>
+            <w:tcW w:w="2425" w:type="dxa"/>
+            <w:tcBorders>
+              <w:top w:val="single" w:sz="12" w:space="0" w:color="auto"/>
+              <w:left w:val="single" w:sz="12" w:space="0" w:color="auto"/>
+              <w:bottom w:val="single" w:sz="12" w:space="0" w:color="auto"/>
+              <w:right w:val="single" w:sz="12" w:space="0" w:color="auto"/>
+            </w:tcBorders>
+          </w:tcPr>
+          <w:p>
+            <w:pPr>
+              <w:rPr>
+                <w:rFonts w:ascii="Arial" w:eastAsia="Arial" w:hAnsi="Arial" w:cs="Arial"/>
+                <w:b/>
+                <w:sz w:val="28"/>
+                <w:szCs w:val="28"/>
+              </w:rPr>
+            </w:pPr>
+            <w:r>
+              <w:rPr>
+                <w:rFonts w:ascii="Arial" w:eastAsia="Arial" w:hAnsi="Arial" w:cs="Arial"/>
+                <w:b/>
+                <w:sz w:val="28"/>
+                <w:szCs w:val="28"/>
+              </w:rPr>
+              <w:t>Exception Flow</w:t>
+            </w:r>
+          </w:p>
+        </w:tc>
+        <w:tc>
+          <w:tcPr>
+            <w:tcW w:w="6210" w:type="dxa"/>
+            <w:tcBorders>
+              <w:top w:val="single" w:sz="12" w:space="0" w:color="auto"/>
+              <w:left w:val="single" w:sz="12" w:space="0" w:color="auto"/>
+              <w:bottom w:val="single" w:sz="12" w:space="0" w:color="auto"/>
+              <w:right w:val="single" w:sz="12" w:space="0" w:color="auto"/>
+            </w:tcBorders>
+          </w:tcPr>
+          <w:p>
+            <w:pPr>
+              <w:rPr>
+                <w:rFonts w:ascii="Arial" w:eastAsia="Arial" w:hAnsi="Arial" w:cs="Arial"/>
+              </w:rPr>
+            </w:pPr>
+          </w:p>
+        </w:tc>
+      </w:tr>
+      <w:tr>
+        <w:trPr>
+          <w:trHeight w:val="1058"/>
+        </w:trPr>
+        <w:tc>
+          <w:tcPr>
+            <w:tcW w:w="2425" w:type="dxa"/>
+            <w:tcBorders>
+              <w:top w:val="single" w:sz="12" w:space="0" w:color="auto"/>
+              <w:left w:val="single" w:sz="12" w:space="0" w:color="auto"/>
+              <w:bottom w:val="single" w:sz="12" w:space="0" w:color="auto"/>
+              <w:right w:val="single" w:sz="12" w:space="0" w:color="auto"/>
+            </w:tcBorders>
+          </w:tcPr>
+          <w:p>
+            <w:pPr>
+              <w:rPr>
+                <w:rFonts w:ascii="Arial" w:eastAsia="Arial" w:hAnsi="Arial" w:cs="Arial"/>
+                <w:b/>
+                <w:sz w:val="28"/>
+              </w:rPr>
+            </w:pPr>
+            <w:r>
+              <w:rPr>
+                <w:rFonts w:ascii="Arial" w:eastAsia="Arial" w:hAnsi="Arial" w:cs="Arial"/>
+                <w:b/>
+                <w:sz w:val="28"/>
+              </w:rPr>
+              <w:t>Post conditions</w:t>
+            </w:r>
+          </w:p>
+        </w:tc>
+        <w:tc>
+          <w:tcPr>
+            <w:tcW w:w="6210" w:type="dxa"/>
+            <w:tcBorders>
+              <w:top w:val="single" w:sz="12" w:space="0" w:color="auto"/>
+              <w:left w:val="single" w:sz="12" w:space="0" w:color="auto"/>
+              <w:bottom w:val="single" w:sz="12" w:space="0" w:color="auto"/>
+              <w:right w:val="single" w:sz="12" w:space="0" w:color="auto"/>
+            </w:tcBorders>
+          </w:tcPr>
+          <w:p>
+            <w:pPr>
+              <w:rPr>
+                <w:rFonts w:ascii="Arial" w:eastAsia="Arial" w:hAnsi="Arial" w:cs="Arial"/>
+              </w:rPr>
+            </w:pPr>
+            <w:r>
+              <w:rPr>
+                <w:rFonts w:ascii="Arial" w:eastAsia="Arial" w:hAnsi="Arial" w:cs="Arial"/>
+              </w:rPr>
+              <w:t xml:space="preserve">An issue instance is created on system </w:t>
+            </w:r>
+          </w:p>
+        </w:tc>
+      </w:tr>
+    </w:tbl>
+    <w:p>
+      <w:pPr>
+        <w:rPr>
+          <w:lang w:val="tr-TR"/>
+        </w:rPr>
+      </w:pPr>
+    </w:p>
+    <w:p>
+      <w:pPr>
+        <w:rPr>
+          <w:lang w:val="tr-TR"/>
+        </w:rPr>
+      </w:pPr>
+      <w:r>
+        <w:rPr>
+          <w:lang w:val="tr-TR"/>
+        </w:rPr>
+        <w:br w:type="page"/>
+      </w:r>
+    </w:p>
+    <w:tbl>
+      <w:tblPr>
+        <w:tblStyle w:val="TabloKlavuzu"/>
+        <w:tblpPr w:leftFromText="180" w:rightFromText="180" w:vertAnchor="text" w:horzAnchor="margin" w:tblpY="-1274"/>
+        <w:tblW w:w="8635" w:type="dxa"/>
+        <w:tblLook w:val="04A0" w:firstRow="1" w:lastRow="0" w:firstColumn="1" w:lastColumn="0" w:noHBand="0" w:noVBand="1"/>
+      </w:tblPr>
+      <w:tblGrid>
+        <w:gridCol w:w="2425"/>
+        <w:gridCol w:w="6210"/>
+      </w:tblGrid>
+      <w:tr>
+        <w:trPr>
+          <w:trHeight w:val="347"/>
+        </w:trPr>
+        <w:tc>
+          <w:tcPr>
+            <w:tcW w:w="2425" w:type="dxa"/>
+            <w:tcBorders>
+              <w:top w:val="single" w:sz="12" w:space="0" w:color="auto"/>
+              <w:left w:val="single" w:sz="12" w:space="0" w:color="auto"/>
+              <w:bottom w:val="single" w:sz="12" w:space="0" w:color="auto"/>
+              <w:right w:val="single" w:sz="12" w:space="0" w:color="auto"/>
+            </w:tcBorders>
+          </w:tcPr>
+          <w:p>
+            <w:pPr>
+              <w:rPr>
+                <w:rFonts w:ascii="Arial" w:eastAsia="Arial" w:hAnsi="Arial" w:cs="Arial"/>
+                <w:b/>
+                <w:sz w:val="28"/>
+                <w:szCs w:val="28"/>
+              </w:rPr>
+            </w:pPr>
+            <w:r>
+              <w:rPr>
+                <w:rFonts w:ascii="Arial" w:eastAsia="Arial" w:hAnsi="Arial" w:cs="Arial"/>
+                <w:b/>
+                <w:sz w:val="28"/>
+                <w:szCs w:val="28"/>
+              </w:rPr>
+              <w:lastRenderedPageBreak/>
+              <w:t>Use case name</w:t>
+            </w:r>
+          </w:p>
+        </w:tc>
+        <w:tc>
+          <w:tcPr>
+            <w:tcW w:w="6210" w:type="dxa"/>
+            <w:tcBorders>
+              <w:top w:val="single" w:sz="12" w:space="0" w:color="auto"/>
+              <w:left w:val="single" w:sz="12" w:space="0" w:color="auto"/>
+              <w:bottom w:val="single" w:sz="12" w:space="0" w:color="auto"/>
+              <w:right w:val="single" w:sz="12" w:space="0" w:color="auto"/>
+            </w:tcBorders>
+          </w:tcPr>
+          <w:p>
+            <w:pPr>
+              <w:rPr>
+                <w:rFonts w:ascii="Arial" w:eastAsia="Arial" w:hAnsi="Arial" w:cs="Arial"/>
+              </w:rPr>
+            </w:pPr>
+            <w:r>
+              <w:rPr>
+                <w:rFonts w:ascii="Arial" w:eastAsia="Arial" w:hAnsi="Arial" w:cs="Arial"/>
+              </w:rPr>
+              <w:t>Issue a cleaning request</w:t>
+            </w:r>
+          </w:p>
+        </w:tc>
+      </w:tr>
+      <w:tr>
+        <w:trPr>
+          <w:trHeight w:val="293"/>
+        </w:trPr>
+        <w:tc>
+          <w:tcPr>
+            <w:tcW w:w="2425" w:type="dxa"/>
+            <w:tcBorders>
+              <w:top w:val="single" w:sz="12" w:space="0" w:color="auto"/>
+              <w:left w:val="single" w:sz="12" w:space="0" w:color="auto"/>
+              <w:bottom w:val="single" w:sz="12" w:space="0" w:color="auto"/>
+              <w:right w:val="single" w:sz="12" w:space="0" w:color="auto"/>
+            </w:tcBorders>
+          </w:tcPr>
+          <w:p>
+            <w:pPr>
+              <w:rPr>
+                <w:rFonts w:ascii="Arial" w:eastAsia="Arial" w:hAnsi="Arial" w:cs="Arial"/>
+                <w:b/>
+                <w:sz w:val="28"/>
+                <w:szCs w:val="28"/>
+              </w:rPr>
+            </w:pPr>
+            <w:r>
+              <w:rPr>
+                <w:rFonts w:ascii="Arial" w:eastAsia="Arial" w:hAnsi="Arial" w:cs="Arial"/>
+                <w:b/>
+                <w:sz w:val="28"/>
+                <w:szCs w:val="28"/>
+              </w:rPr>
+              <w:t>Actors</w:t>
+            </w:r>
+          </w:p>
+        </w:tc>
+        <w:tc>
+          <w:tcPr>
+            <w:tcW w:w="6210" w:type="dxa"/>
+            <w:tcBorders>
+              <w:top w:val="single" w:sz="12" w:space="0" w:color="auto"/>
+              <w:left w:val="single" w:sz="12" w:space="0" w:color="auto"/>
+              <w:bottom w:val="single" w:sz="12" w:space="0" w:color="auto"/>
+              <w:right w:val="single" w:sz="12" w:space="0" w:color="auto"/>
+            </w:tcBorders>
+          </w:tcPr>
+          <w:p>
+            <w:pPr>
+              <w:rPr>
+                <w:rFonts w:ascii="Arial" w:eastAsia="Arial" w:hAnsi="Arial" w:cs="Arial"/>
+              </w:rPr>
+            </w:pPr>
+            <w:r>
+              <w:rPr>
+                <w:rFonts w:ascii="Arial" w:eastAsia="Arial" w:hAnsi="Arial" w:cs="Arial"/>
+              </w:rPr>
+              <w:t>Users, Speech to Text Service</w:t>
+            </w:r>
+          </w:p>
+        </w:tc>
+      </w:tr>
+      <w:tr>
+        <w:trPr>
+          <w:trHeight w:val="392"/>
+        </w:trPr>
+        <w:tc>
+          <w:tcPr>
+            <w:tcW w:w="2425" w:type="dxa"/>
+            <w:tcBorders>
+              <w:top w:val="single" w:sz="12" w:space="0" w:color="auto"/>
+              <w:left w:val="single" w:sz="12" w:space="0" w:color="auto"/>
+              <w:bottom w:val="single" w:sz="12" w:space="0" w:color="auto"/>
+              <w:right w:val="single" w:sz="12" w:space="0" w:color="auto"/>
+            </w:tcBorders>
+          </w:tcPr>
+          <w:p>
+            <w:pPr>
+              <w:rPr>
+                <w:rFonts w:ascii="Arial" w:eastAsia="Arial" w:hAnsi="Arial" w:cs="Arial"/>
+                <w:b/>
+                <w:sz w:val="28"/>
+                <w:szCs w:val="28"/>
+              </w:rPr>
+            </w:pPr>
+            <w:r>
+              <w:rPr>
+                <w:rFonts w:ascii="Arial" w:eastAsia="Arial" w:hAnsi="Arial" w:cs="Arial"/>
+                <w:b/>
+                <w:sz w:val="28"/>
+                <w:szCs w:val="28"/>
+              </w:rPr>
+              <w:t>Description</w:t>
+            </w:r>
+          </w:p>
+        </w:tc>
+        <w:tc>
+          <w:tcPr>
+            <w:tcW w:w="6210" w:type="dxa"/>
+            <w:tcBorders>
+              <w:top w:val="single" w:sz="12" w:space="0" w:color="auto"/>
+              <w:left w:val="single" w:sz="12" w:space="0" w:color="auto"/>
+              <w:bottom w:val="single" w:sz="12" w:space="0" w:color="auto"/>
+              <w:right w:val="single" w:sz="12" w:space="0" w:color="auto"/>
+            </w:tcBorders>
+          </w:tcPr>
+          <w:p>
+            <w:pPr>
+              <w:rPr>
+                <w:rFonts w:ascii="Arial" w:eastAsia="Arial" w:hAnsi="Arial" w:cs="Arial"/>
+              </w:rPr>
+            </w:pPr>
+          </w:p>
+        </w:tc>
+      </w:tr>
+      <w:tr>
+        <w:trPr>
+          <w:trHeight w:val="347"/>
+        </w:trPr>
+        <w:tc>
+          <w:tcPr>
+            <w:tcW w:w="2425" w:type="dxa"/>
+            <w:tcBorders>
+              <w:top w:val="single" w:sz="12" w:space="0" w:color="auto"/>
+              <w:left w:val="single" w:sz="12" w:space="0" w:color="auto"/>
+              <w:bottom w:val="single" w:sz="12" w:space="0" w:color="auto"/>
+              <w:right w:val="single" w:sz="12" w:space="0" w:color="auto"/>
+            </w:tcBorders>
+          </w:tcPr>
+          <w:p>
+            <w:pPr>
+              <w:rPr>
+                <w:rFonts w:ascii="Arial" w:eastAsia="Arial" w:hAnsi="Arial" w:cs="Arial"/>
+                <w:b/>
+              </w:rPr>
+            </w:pPr>
+            <w:r>
+              <w:rPr>
+                <w:rFonts w:ascii="Arial" w:eastAsia="Arial" w:hAnsi="Arial" w:cs="Arial"/>
+                <w:b/>
+                <w:sz w:val="28"/>
+              </w:rPr>
+              <w:t>Data</w:t>
+            </w:r>
+          </w:p>
+        </w:tc>
+        <w:tc>
+          <w:tcPr>
+            <w:tcW w:w="6210" w:type="dxa"/>
+            <w:tcBorders>
+              <w:top w:val="single" w:sz="12" w:space="0" w:color="auto"/>
+              <w:left w:val="single" w:sz="12" w:space="0" w:color="auto"/>
+              <w:bottom w:val="single" w:sz="12" w:space="0" w:color="auto"/>
+              <w:right w:val="single" w:sz="12" w:space="0" w:color="auto"/>
+            </w:tcBorders>
+          </w:tcPr>
+          <w:p>
+            <w:pPr>
+              <w:rPr>
+                <w:rFonts w:ascii="Arial" w:eastAsia="Arial" w:hAnsi="Arial" w:cs="Arial"/>
+              </w:rPr>
+            </w:pPr>
+            <w:r>
+              <w:rPr>
+                <w:rFonts w:ascii="Arial" w:eastAsia="Arial" w:hAnsi="Arial" w:cs="Arial"/>
+              </w:rPr>
+              <w:t>Audial input from user</w:t>
+            </w:r>
+          </w:p>
+        </w:tc>
+      </w:tr>
+      <w:tr>
+        <w:trPr>
+          <w:trHeight w:val="347"/>
+        </w:trPr>
+        <w:tc>
+          <w:tcPr>
+            <w:tcW w:w="2425" w:type="dxa"/>
+            <w:tcBorders>
+              <w:top w:val="single" w:sz="12" w:space="0" w:color="auto"/>
+              <w:left w:val="single" w:sz="12" w:space="0" w:color="auto"/>
+              <w:bottom w:val="single" w:sz="12" w:space="0" w:color="auto"/>
+              <w:right w:val="single" w:sz="12" w:space="0" w:color="auto"/>
+            </w:tcBorders>
+          </w:tcPr>
+          <w:p>
+            <w:pPr>
+              <w:rPr>
+                <w:rFonts w:ascii="Arial" w:eastAsia="Arial" w:hAnsi="Arial" w:cs="Arial"/>
+                <w:b/>
+                <w:sz w:val="28"/>
+              </w:rPr>
+            </w:pPr>
+            <w:r>
+              <w:rPr>
+                <w:rFonts w:ascii="Arial" w:eastAsia="Arial" w:hAnsi="Arial" w:cs="Arial"/>
+                <w:b/>
+                <w:sz w:val="28"/>
+              </w:rPr>
+              <w:t>Preconditions</w:t>
+            </w:r>
+          </w:p>
+        </w:tc>
+        <w:tc>
+          <w:tcPr>
+            <w:tcW w:w="6210" w:type="dxa"/>
+            <w:tcBorders>
+              <w:top w:val="single" w:sz="12" w:space="0" w:color="auto"/>
+              <w:left w:val="single" w:sz="12" w:space="0" w:color="auto"/>
+              <w:bottom w:val="single" w:sz="12" w:space="0" w:color="auto"/>
+              <w:right w:val="single" w:sz="12" w:space="0" w:color="auto"/>
+            </w:tcBorders>
+          </w:tcPr>
+          <w:p>
+            <w:pPr>
+              <w:rPr>
+                <w:rFonts w:ascii="Arial" w:eastAsia="Arial" w:hAnsi="Arial" w:cs="Arial"/>
+              </w:rPr>
+            </w:pPr>
+            <w:r>
+              <w:rPr>
+                <w:rFonts w:ascii="Arial" w:eastAsia="Arial" w:hAnsi="Arial" w:cs="Arial"/>
+              </w:rPr>
+              <w:t>User should be authenticated</w:t>
+            </w:r>
+          </w:p>
+        </w:tc>
+      </w:tr>
+      <w:tr>
+        <w:trPr>
+          <w:trHeight w:val="302"/>
+        </w:trPr>
+        <w:tc>
+          <w:tcPr>
+            <w:tcW w:w="2425" w:type="dxa"/>
+            <w:tcBorders>
+              <w:top w:val="single" w:sz="12" w:space="0" w:color="auto"/>
+              <w:left w:val="single" w:sz="12" w:space="0" w:color="auto"/>
+              <w:bottom w:val="single" w:sz="12" w:space="0" w:color="auto"/>
+              <w:right w:val="single" w:sz="12" w:space="0" w:color="auto"/>
+            </w:tcBorders>
+          </w:tcPr>
+          <w:p>
+            <w:pPr>
+              <w:rPr>
+                <w:rFonts w:ascii="Arial" w:eastAsia="Arial" w:hAnsi="Arial" w:cs="Arial"/>
+              </w:rPr>
+            </w:pPr>
+            <w:r>
+              <w:rPr>
+                <w:rFonts w:ascii="Arial" w:eastAsia="Arial" w:hAnsi="Arial" w:cs="Arial"/>
+                <w:b/>
+                <w:sz w:val="28"/>
+              </w:rPr>
+              <w:t>Stimulus</w:t>
+            </w:r>
+          </w:p>
+        </w:tc>
+        <w:tc>
+          <w:tcPr>
+            <w:tcW w:w="6210" w:type="dxa"/>
+            <w:tcBorders>
+              <w:top w:val="single" w:sz="12" w:space="0" w:color="auto"/>
+              <w:left w:val="single" w:sz="12" w:space="0" w:color="auto"/>
+              <w:bottom w:val="single" w:sz="12" w:space="0" w:color="auto"/>
+              <w:right w:val="single" w:sz="12" w:space="0" w:color="auto"/>
+            </w:tcBorders>
+          </w:tcPr>
+          <w:p>
+            <w:pPr>
+              <w:rPr>
+                <w:rFonts w:ascii="Arial" w:eastAsia="Arial" w:hAnsi="Arial" w:cs="Arial"/>
+              </w:rPr>
+            </w:pPr>
+            <w:r>
+              <w:rPr>
+                <w:rFonts w:ascii="Arial" w:eastAsia="Arial" w:hAnsi="Arial" w:cs="Arial"/>
+              </w:rPr>
+              <w:t>User giving audial input about issuing a cleaning request</w:t>
+            </w:r>
+          </w:p>
+        </w:tc>
+      </w:tr>
+      <w:tr>
+        <w:trPr>
+          <w:trHeight w:val="1124"/>
+        </w:trPr>
+        <w:tc>
+          <w:tcPr>
+            <w:tcW w:w="2425" w:type="dxa"/>
+            <w:tcBorders>
+              <w:top w:val="single" w:sz="12" w:space="0" w:color="auto"/>
+              <w:left w:val="single" w:sz="12" w:space="0" w:color="auto"/>
+              <w:bottom w:val="single" w:sz="12" w:space="0" w:color="auto"/>
+              <w:right w:val="single" w:sz="12" w:space="0" w:color="auto"/>
+            </w:tcBorders>
+          </w:tcPr>
+          <w:p>
+            <w:pPr>
+              <w:rPr>
+                <w:rFonts w:ascii="Arial" w:eastAsia="Arial" w:hAnsi="Arial" w:cs="Arial"/>
+                <w:b/>
+                <w:sz w:val="28"/>
+                <w:szCs w:val="28"/>
+              </w:rPr>
+            </w:pPr>
+            <w:r>
+              <w:rPr>
+                <w:rFonts w:ascii="Arial" w:eastAsia="Arial" w:hAnsi="Arial" w:cs="Arial"/>
+                <w:b/>
+                <w:sz w:val="28"/>
+                <w:szCs w:val="28"/>
+              </w:rPr>
+              <w:t>Basic Flow</w:t>
+            </w:r>
+          </w:p>
+        </w:tc>
+        <w:tc>
+          <w:tcPr>
+            <w:tcW w:w="6210" w:type="dxa"/>
+            <w:tcBorders>
+              <w:top w:val="single" w:sz="12" w:space="0" w:color="auto"/>
+              <w:left w:val="single" w:sz="12" w:space="0" w:color="auto"/>
+              <w:bottom w:val="single" w:sz="12" w:space="0" w:color="auto"/>
+              <w:right w:val="single" w:sz="12" w:space="0" w:color="auto"/>
+            </w:tcBorders>
+          </w:tcPr>
+          <w:p>
+            <w:pPr>
+              <w:rPr>
+                <w:rFonts w:ascii="Arial" w:eastAsia="Arial" w:hAnsi="Arial" w:cs="Arial"/>
+              </w:rPr>
+            </w:pPr>
+            <w:r>
+              <w:rPr>
+                <w:rFonts w:ascii="Arial" w:eastAsia="Arial" w:hAnsi="Arial" w:cs="Arial"/>
+              </w:rPr>
+              <w:t>Step 1 – User gives audial input</w:t>
+            </w:r>
+          </w:p>
+          <w:p>
+            <w:pPr>
+              <w:rPr>
+                <w:rFonts w:ascii="Arial" w:eastAsia="Arial" w:hAnsi="Arial" w:cs="Arial"/>
+              </w:rPr>
+            </w:pPr>
+            <w:r>
+              <w:rPr>
+                <w:rFonts w:ascii="Arial" w:eastAsia="Arial" w:hAnsi="Arial" w:cs="Arial"/>
+              </w:rPr>
+              <w:t>Step 2 – Audial input gets processed by Speech to Text             Service</w:t>
+            </w:r>
+          </w:p>
+          <w:p>
+            <w:pPr>
+              <w:rPr>
+                <w:rFonts w:ascii="Arial" w:eastAsia="Arial" w:hAnsi="Arial" w:cs="Arial"/>
+              </w:rPr>
+            </w:pPr>
+            <w:r>
+              <w:rPr>
+                <w:rFonts w:ascii="Arial" w:eastAsia="Arial" w:hAnsi="Arial" w:cs="Arial"/>
+              </w:rPr>
+              <w:t>Step 3 – Issue is created and server side is informed</w:t>
+            </w:r>
+          </w:p>
+          <w:p>
+            <w:pPr>
+              <w:rPr>
+                <w:rFonts w:ascii="Arial" w:eastAsia="Arial" w:hAnsi="Arial" w:cs="Arial"/>
+              </w:rPr>
+            </w:pPr>
+            <w:r>
+              <w:rPr>
+                <w:rFonts w:ascii="Arial" w:eastAsia="Arial" w:hAnsi="Arial" w:cs="Arial"/>
+              </w:rPr>
+              <w:t>Step 4 – Processed text of audial input is sent as an email to  the related workers</w:t>
+            </w:r>
+          </w:p>
+          <w:p>
+            <w:pPr>
+              <w:rPr>
+                <w:rFonts w:ascii="Arial" w:eastAsia="Arial" w:hAnsi="Arial" w:cs="Arial"/>
+              </w:rPr>
+            </w:pPr>
+            <w:r>
+              <w:rPr>
+                <w:rFonts w:ascii="Arial" w:eastAsia="Arial" w:hAnsi="Arial" w:cs="Arial"/>
+              </w:rPr>
+              <w:t>Step 5 – User is informed that issue is registered</w:t>
+            </w:r>
+          </w:p>
+        </w:tc>
+      </w:tr>
+      <w:tr>
+        <w:trPr>
+          <w:trHeight w:val="1058"/>
+        </w:trPr>
+        <w:tc>
+          <w:tcPr>
+            <w:tcW w:w="2425" w:type="dxa"/>
+            <w:tcBorders>
+              <w:top w:val="single" w:sz="12" w:space="0" w:color="auto"/>
+              <w:left w:val="single" w:sz="12" w:space="0" w:color="auto"/>
+              <w:bottom w:val="single" w:sz="12" w:space="0" w:color="auto"/>
+              <w:right w:val="single" w:sz="12" w:space="0" w:color="auto"/>
+            </w:tcBorders>
+          </w:tcPr>
+          <w:p>
+            <w:pPr>
+              <w:rPr>
+                <w:rFonts w:ascii="Arial" w:eastAsia="Arial" w:hAnsi="Arial" w:cs="Arial"/>
+                <w:b/>
+                <w:sz w:val="28"/>
+                <w:szCs w:val="28"/>
+              </w:rPr>
+            </w:pPr>
+            <w:r>
+              <w:rPr>
+                <w:rFonts w:ascii="Arial" w:eastAsia="Arial" w:hAnsi="Arial" w:cs="Arial"/>
+                <w:b/>
+                <w:sz w:val="28"/>
+                <w:szCs w:val="28"/>
+              </w:rPr>
+              <w:t>Alternative Flow</w:t>
+            </w:r>
+          </w:p>
+        </w:tc>
+        <w:tc>
+          <w:tcPr>
+            <w:tcW w:w="6210" w:type="dxa"/>
+            <w:tcBorders>
+              <w:top w:val="single" w:sz="12" w:space="0" w:color="auto"/>
+              <w:left w:val="single" w:sz="12" w:space="0" w:color="auto"/>
+              <w:bottom w:val="single" w:sz="12" w:space="0" w:color="auto"/>
+              <w:right w:val="single" w:sz="12" w:space="0" w:color="auto"/>
+            </w:tcBorders>
+          </w:tcPr>
+          <w:p>
+            <w:pPr>
+              <w:rPr>
+                <w:rFonts w:ascii="Arial" w:eastAsia="Arial" w:hAnsi="Arial" w:cs="Arial"/>
+              </w:rPr>
+            </w:pPr>
+          </w:p>
+        </w:tc>
+      </w:tr>
+      <w:tr>
+        <w:trPr>
+          <w:trHeight w:val="1124"/>
+        </w:trPr>
+        <w:tc>
+          <w:tcPr>
+            <w:tcW w:w="2425" w:type="dxa"/>
+            <w:tcBorders>
+              <w:top w:val="single" w:sz="12" w:space="0" w:color="auto"/>
+              <w:left w:val="single" w:sz="12" w:space="0" w:color="auto"/>
+              <w:bottom w:val="single" w:sz="12" w:space="0" w:color="auto"/>
+              <w:right w:val="single" w:sz="12" w:space="0" w:color="auto"/>
+            </w:tcBorders>
+          </w:tcPr>
+          <w:p>
+            <w:pPr>
+              <w:rPr>
+                <w:rFonts w:ascii="Arial" w:eastAsia="Arial" w:hAnsi="Arial" w:cs="Arial"/>
+                <w:b/>
+                <w:sz w:val="28"/>
+                <w:szCs w:val="28"/>
+              </w:rPr>
+            </w:pPr>
+            <w:r>
+              <w:rPr>
+                <w:rFonts w:ascii="Arial" w:eastAsia="Arial" w:hAnsi="Arial" w:cs="Arial"/>
+                <w:b/>
+                <w:sz w:val="28"/>
+                <w:szCs w:val="28"/>
+              </w:rPr>
+              <w:t>Exception Flow</w:t>
+            </w:r>
+          </w:p>
+        </w:tc>
+        <w:tc>
+          <w:tcPr>
+            <w:tcW w:w="6210" w:type="dxa"/>
+            <w:tcBorders>
+              <w:top w:val="single" w:sz="12" w:space="0" w:color="auto"/>
+              <w:left w:val="single" w:sz="12" w:space="0" w:color="auto"/>
+              <w:bottom w:val="single" w:sz="12" w:space="0" w:color="auto"/>
+              <w:right w:val="single" w:sz="12" w:space="0" w:color="auto"/>
+            </w:tcBorders>
+          </w:tcPr>
+          <w:p>
+            <w:pPr>
+              <w:rPr>
+                <w:rFonts w:ascii="Arial" w:eastAsia="Arial" w:hAnsi="Arial" w:cs="Arial"/>
+              </w:rPr>
+            </w:pPr>
+          </w:p>
+        </w:tc>
+      </w:tr>
+      <w:tr>
+        <w:trPr>
+          <w:trHeight w:val="1058"/>
+        </w:trPr>
+        <w:tc>
+          <w:tcPr>
+            <w:tcW w:w="2425" w:type="dxa"/>
+            <w:tcBorders>
+              <w:top w:val="single" w:sz="12" w:space="0" w:color="auto"/>
+              <w:left w:val="single" w:sz="12" w:space="0" w:color="auto"/>
+              <w:bottom w:val="single" w:sz="12" w:space="0" w:color="auto"/>
+              <w:right w:val="single" w:sz="12" w:space="0" w:color="auto"/>
+            </w:tcBorders>
+          </w:tcPr>
+          <w:p>
+            <w:pPr>
+              <w:rPr>
+                <w:rFonts w:ascii="Arial" w:eastAsia="Arial" w:hAnsi="Arial" w:cs="Arial"/>
+                <w:b/>
+                <w:sz w:val="28"/>
+              </w:rPr>
+            </w:pPr>
+            <w:r>
+              <w:rPr>
+                <w:rFonts w:ascii="Arial" w:eastAsia="Arial" w:hAnsi="Arial" w:cs="Arial"/>
+                <w:b/>
+                <w:sz w:val="28"/>
+              </w:rPr>
+              <w:t>Post conditions</w:t>
+            </w:r>
+          </w:p>
+        </w:tc>
+        <w:tc>
+          <w:tcPr>
+            <w:tcW w:w="6210" w:type="dxa"/>
+            <w:tcBorders>
+              <w:top w:val="single" w:sz="12" w:space="0" w:color="auto"/>
+              <w:left w:val="single" w:sz="12" w:space="0" w:color="auto"/>
+              <w:bottom w:val="single" w:sz="12" w:space="0" w:color="auto"/>
+              <w:right w:val="single" w:sz="12" w:space="0" w:color="auto"/>
+            </w:tcBorders>
+          </w:tcPr>
+          <w:p>
+            <w:pPr>
+              <w:rPr>
+                <w:rFonts w:ascii="Arial" w:eastAsia="Arial" w:hAnsi="Arial" w:cs="Arial"/>
+              </w:rPr>
+            </w:pPr>
+            <w:r>
+              <w:rPr>
+                <w:rFonts w:ascii="Arial" w:eastAsia="Arial" w:hAnsi="Arial" w:cs="Arial"/>
+              </w:rPr>
+              <w:t xml:space="preserve">An issue instance is created on system </w:t>
+            </w:r>
+          </w:p>
+        </w:tc>
+      </w:tr>
+    </w:tbl>
+    <w:p>
+      <w:pPr>
+        <w:rPr>
+          <w:lang w:val="tr-TR"/>
+        </w:rPr>
+      </w:pPr>
+    </w:p>
+    <w:p>
+      <w:pPr>
+        <w:rPr>
+          <w:lang w:val="tr-TR"/>
+        </w:rPr>
+      </w:pPr>
     </w:p>
     <w:sectPr>
       <w:pgSz w:w="12240" w:h="15840"/>

</xml_diff>